<commit_message>
Alteração do protótipo e diagrama do caso de uso 19 e 20. Inclusão dos arquivos do caso de uso 19 e 20.
</commit_message>
<xml_diff>
--- a/4.3 Caso de Uso - UC-19 Editar receita.docx
+++ b/4.3 Caso de Uso - UC-19 Editar receita.docx
@@ -466,33 +466,28 @@
               <w:jc w:val="both"/>
               <w:rPr>
                 <w:rFonts w:ascii="Tahoma" w:hAnsi="Tahoma" w:cs="Tahoma"/>
-                <w:sz w:val="20"/>
-                <w:szCs w:val="20"/>
-              </w:rPr>
-            </w:pPr>
-            <w:r>
-              <w:rPr>
-                <w:rFonts w:ascii="Tahoma" w:hAnsi="Tahoma" w:cs="Tahoma"/>
-                <w:sz w:val="20"/>
-                <w:szCs w:val="20"/>
-              </w:rPr>
-              <w:t xml:space="preserve">Sistema exibe tela de </w:t>
-            </w:r>
-            <w:r>
-              <w:rPr>
-                <w:rFonts w:ascii="Tahoma" w:hAnsi="Tahoma" w:cs="Tahoma"/>
-                <w:sz w:val="20"/>
-                <w:szCs w:val="20"/>
-              </w:rPr>
-              <w:t>edição</w:t>
-            </w:r>
-            <w:r>
-              <w:rPr>
-                <w:rFonts w:ascii="Tahoma" w:hAnsi="Tahoma" w:cs="Tahoma"/>
-                <w:sz w:val="20"/>
-                <w:szCs w:val="20"/>
-              </w:rPr>
-              <w:t xml:space="preserve"> de receita.</w:t>
+                <w:color w:val="000000" w:themeColor="text1"/>
+                <w:sz w:val="20"/>
+                <w:szCs w:val="20"/>
+              </w:rPr>
+            </w:pPr>
+            <w:r>
+              <w:rPr>
+                <w:rFonts w:ascii="Tahoma" w:hAnsi="Tahoma" w:cs="Tahoma"/>
+                <w:color w:val="000000" w:themeColor="text1"/>
+                <w:sz w:val="20"/>
+                <w:szCs w:val="20"/>
+              </w:rPr>
+              <w:t xml:space="preserve">Sistema </w:t>
+            </w:r>
+            <w:r>
+              <w:rPr>
+                <w:rFonts w:ascii="Tahoma" w:hAnsi="Tahoma" w:cs="Tahoma"/>
+                <w:color w:val="000000" w:themeColor="text1"/>
+                <w:sz w:val="20"/>
+                <w:szCs w:val="20"/>
+              </w:rPr>
+              <w:t>busca as informações detalhadas da receita requisitada.</w:t>
             </w:r>
           </w:p>
           <w:p>
@@ -506,33 +501,19 @@
               <w:jc w:val="both"/>
               <w:rPr>
                 <w:rFonts w:ascii="Tahoma" w:hAnsi="Tahoma" w:cs="Tahoma"/>
-                <w:sz w:val="20"/>
-                <w:szCs w:val="20"/>
-              </w:rPr>
-            </w:pPr>
-            <w:r>
-              <w:rPr>
-                <w:rFonts w:ascii="Tahoma" w:hAnsi="Tahoma" w:cs="Tahoma"/>
-                <w:sz w:val="20"/>
-                <w:szCs w:val="20"/>
-              </w:rPr>
-              <w:t>Ator</w:t>
-            </w:r>
-            <w:r>
-              <w:rPr>
-                <w:rFonts w:ascii="Tahoma" w:hAnsi="Tahoma" w:cs="Tahoma"/>
-                <w:sz w:val="20"/>
-                <w:szCs w:val="20"/>
-              </w:rPr>
-              <w:t xml:space="preserve"> altera</w:t>
-            </w:r>
-            <w:r>
-              <w:rPr>
-                <w:rFonts w:ascii="Tahoma" w:hAnsi="Tahoma" w:cs="Tahoma"/>
-                <w:sz w:val="20"/>
-                <w:szCs w:val="20"/>
-              </w:rPr>
-              <w:t xml:space="preserve"> dados.</w:t>
+                <w:color w:val="000000" w:themeColor="text1"/>
+                <w:sz w:val="20"/>
+                <w:szCs w:val="20"/>
+              </w:rPr>
+            </w:pPr>
+            <w:r>
+              <w:rPr>
+                <w:rFonts w:ascii="Tahoma" w:hAnsi="Tahoma" w:cs="Tahoma"/>
+                <w:color w:val="000000" w:themeColor="text1"/>
+                <w:sz w:val="20"/>
+                <w:szCs w:val="20"/>
+              </w:rPr>
+              <w:t>Sistema exibe os detalhes da receita e da máquina vinculada [2.1], [2.2] e [2.3]</w:t>
             </w:r>
           </w:p>
           <w:p>
@@ -546,33 +527,19 @@
               <w:jc w:val="both"/>
               <w:rPr>
                 <w:rFonts w:ascii="Tahoma" w:hAnsi="Tahoma" w:cs="Tahoma"/>
-                <w:sz w:val="20"/>
-                <w:szCs w:val="20"/>
-              </w:rPr>
-            </w:pPr>
-            <w:r>
-              <w:rPr>
-                <w:rFonts w:ascii="Tahoma" w:hAnsi="Tahoma" w:cs="Tahoma"/>
-                <w:sz w:val="20"/>
-                <w:szCs w:val="20"/>
-              </w:rPr>
-              <w:t xml:space="preserve">Ator clica em </w:t>
-            </w:r>
-            <w:r>
-              <w:rPr>
-                <w:rFonts w:ascii="Tahoma" w:hAnsi="Tahoma" w:cs="Tahoma"/>
-                <w:sz w:val="20"/>
-                <w:szCs w:val="20"/>
-              </w:rPr>
-              <w:t>salvar</w:t>
-            </w:r>
-            <w:r>
-              <w:rPr>
-                <w:rFonts w:ascii="Tahoma" w:hAnsi="Tahoma" w:cs="Tahoma"/>
-                <w:sz w:val="20"/>
-                <w:szCs w:val="20"/>
-              </w:rPr>
-              <w:t>.</w:t>
+                <w:color w:val="000000" w:themeColor="text1"/>
+                <w:sz w:val="20"/>
+                <w:szCs w:val="20"/>
+              </w:rPr>
+            </w:pPr>
+            <w:r>
+              <w:rPr>
+                <w:rFonts w:ascii="Tahoma" w:hAnsi="Tahoma" w:cs="Tahoma"/>
+                <w:color w:val="000000" w:themeColor="text1"/>
+                <w:sz w:val="20"/>
+                <w:szCs w:val="20"/>
+              </w:rPr>
+              <w:t>Ator altera as informações desejadas.</w:t>
             </w:r>
           </w:p>
           <w:p>
@@ -586,41 +553,19 @@
               <w:jc w:val="both"/>
               <w:rPr>
                 <w:rFonts w:ascii="Tahoma" w:hAnsi="Tahoma" w:cs="Tahoma"/>
-                <w:sz w:val="20"/>
-                <w:szCs w:val="20"/>
-              </w:rPr>
-            </w:pPr>
-            <w:r>
-              <w:rPr>
-                <w:rFonts w:ascii="Tahoma" w:hAnsi="Tahoma" w:cs="Tahoma"/>
-                <w:sz w:val="20"/>
-                <w:szCs w:val="20"/>
-              </w:rPr>
-              <w:t xml:space="preserve">Sistema valida os dados </w:t>
-            </w:r>
-            <w:r>
-              <w:rPr>
-                <w:rFonts w:ascii="Tahoma" w:hAnsi="Tahoma" w:cs="Tahoma"/>
-                <w:sz w:val="20"/>
-                <w:szCs w:val="20"/>
-              </w:rPr>
-              <w:t>alterados</w:t>
-            </w:r>
-            <w:r>
-              <w:rPr>
-                <w:rFonts w:ascii="Tahoma" w:hAnsi="Tahoma" w:cs="Tahoma"/>
-                <w:sz w:val="20"/>
-                <w:szCs w:val="20"/>
-              </w:rPr>
-              <w:t xml:space="preserve"> pelo ator.</w:t>
-            </w:r>
-            <w:r>
-              <w:rPr>
-                <w:rFonts w:ascii="Tahoma" w:hAnsi="Tahoma" w:cs="Tahoma"/>
-                <w:sz w:val="20"/>
-                <w:szCs w:val="20"/>
-              </w:rPr>
-              <w:t xml:space="preserve"> [11.1]</w:t>
+                <w:color w:val="000000" w:themeColor="text1"/>
+                <w:sz w:val="20"/>
+                <w:szCs w:val="20"/>
+              </w:rPr>
+            </w:pPr>
+            <w:r>
+              <w:rPr>
+                <w:rFonts w:ascii="Tahoma" w:hAnsi="Tahoma" w:cs="Tahoma"/>
+                <w:color w:val="000000" w:themeColor="text1"/>
+                <w:sz w:val="20"/>
+                <w:szCs w:val="20"/>
+              </w:rPr>
+              <w:t>Ator clica no botão Salvar [4.1], [4.2] e [4.3]</w:t>
             </w:r>
           </w:p>
           <w:p>
@@ -634,13 +579,15 @@
               <w:jc w:val="both"/>
               <w:rPr>
                 <w:rFonts w:ascii="Tahoma" w:hAnsi="Tahoma" w:cs="Tahoma"/>
-                <w:sz w:val="20"/>
-                <w:szCs w:val="20"/>
-              </w:rPr>
-            </w:pPr>
-            <w:r>
-              <w:rPr>
-                <w:rFonts w:ascii="Tahoma" w:hAnsi="Tahoma" w:cs="Tahoma"/>
+                <w:color w:val="000000" w:themeColor="text1"/>
+                <w:sz w:val="20"/>
+                <w:szCs w:val="20"/>
+              </w:rPr>
+            </w:pPr>
+            <w:r>
+              <w:rPr>
+                <w:rFonts w:ascii="Tahoma" w:hAnsi="Tahoma" w:cs="Tahoma"/>
+                <w:color w:val="000000" w:themeColor="text1"/>
                 <w:sz w:val="20"/>
                 <w:szCs w:val="20"/>
               </w:rPr>
@@ -649,82 +596,11 @@
             <w:r>
               <w:rPr>
                 <w:rFonts w:ascii="Tahoma" w:hAnsi="Tahoma" w:cs="Tahoma"/>
-                <w:sz w:val="20"/>
-                <w:szCs w:val="20"/>
-              </w:rPr>
-              <w:t>salvar a edição d</w:t>
-            </w:r>
-            <w:r>
-              <w:rPr>
-                <w:rFonts w:ascii="Tahoma" w:hAnsi="Tahoma" w:cs="Tahoma"/>
-                <w:sz w:val="20"/>
-                <w:szCs w:val="20"/>
-              </w:rPr>
-              <w:t>a receita no banco de dados.</w:t>
-            </w:r>
-          </w:p>
-          <w:p>
-            <w:pPr>
-              <w:pStyle w:val="Cabealho"/>
-              <w:numPr>
-                <w:ilvl w:val="0"/>
-                <w:numId w:val="2"/>
-              </w:numPr>
-              <w:spacing w:line="276" w:lineRule="auto"/>
-              <w:jc w:val="both"/>
-              <w:rPr>
-                <w:rFonts w:ascii="Tahoma" w:hAnsi="Tahoma" w:cs="Tahoma"/>
-                <w:sz w:val="20"/>
-                <w:szCs w:val="20"/>
-              </w:rPr>
-            </w:pPr>
-            <w:r>
-              <w:rPr>
-                <w:rFonts w:ascii="Tahoma" w:hAnsi="Tahoma" w:cs="Tahoma"/>
-                <w:sz w:val="20"/>
-                <w:szCs w:val="20"/>
-              </w:rPr>
-              <w:t xml:space="preserve">Sistema exibe tela informando que a receita foi </w:t>
-            </w:r>
-            <w:r>
-              <w:rPr>
-                <w:rFonts w:ascii="Tahoma" w:hAnsi="Tahoma" w:cs="Tahoma"/>
-                <w:sz w:val="20"/>
-                <w:szCs w:val="20"/>
-              </w:rPr>
-              <w:t>alterada</w:t>
-            </w:r>
-            <w:r>
-              <w:rPr>
-                <w:rFonts w:ascii="Tahoma" w:hAnsi="Tahoma" w:cs="Tahoma"/>
-                <w:sz w:val="20"/>
-                <w:szCs w:val="20"/>
-              </w:rPr>
-              <w:t xml:space="preserve"> com sucesso.</w:t>
-            </w:r>
-          </w:p>
-          <w:p>
-            <w:pPr>
-              <w:pStyle w:val="Cabealho"/>
-              <w:numPr>
-                <w:ilvl w:val="0"/>
-                <w:numId w:val="2"/>
-              </w:numPr>
-              <w:spacing w:line="276" w:lineRule="auto"/>
-              <w:jc w:val="both"/>
-              <w:rPr>
-                <w:rFonts w:ascii="Tahoma" w:hAnsi="Tahoma" w:cs="Tahoma"/>
-                <w:sz w:val="20"/>
-                <w:szCs w:val="20"/>
-              </w:rPr>
-            </w:pPr>
-            <w:r>
-              <w:rPr>
-                <w:rFonts w:ascii="Tahoma" w:hAnsi="Tahoma" w:cs="Tahoma"/>
-                <w:sz w:val="20"/>
-                <w:szCs w:val="20"/>
-              </w:rPr>
-              <w:t>Fim do caso de uso.</w:t>
+                <w:color w:val="000000" w:themeColor="text1"/>
+                <w:sz w:val="20"/>
+                <w:szCs w:val="20"/>
+              </w:rPr>
+              <w:t>exibe mensagem de sucesso.</w:t>
             </w:r>
           </w:p>
           <w:p>
@@ -833,7 +709,7 @@
                 <w:szCs w:val="20"/>
                 <w:u w:val="single"/>
               </w:rPr>
-              <w:t>11</w:t>
+              <w:t>2.</w:t>
             </w:r>
             <w:r>
               <w:rPr>
@@ -844,7 +720,7 @@
                 <w:szCs w:val="20"/>
                 <w:u w:val="single"/>
               </w:rPr>
-              <w:t xml:space="preserve">.1. Dados </w:t>
+              <w:t xml:space="preserve">1. </w:t>
             </w:r>
             <w:r>
               <w:rPr>
@@ -855,28 +731,16 @@
                 <w:szCs w:val="20"/>
                 <w:u w:val="single"/>
               </w:rPr>
-              <w:t>alterados</w:t>
-            </w:r>
-            <w:r>
-              <w:rPr>
-                <w:rFonts w:ascii="Tahoma" w:hAnsi="Tahoma" w:cs="Tahoma"/>
-                <w:b/>
-                <w:color w:val="000000" w:themeColor="text1"/>
-                <w:sz w:val="20"/>
-                <w:szCs w:val="20"/>
-                <w:u w:val="single"/>
-              </w:rPr>
-              <w:t xml:space="preserve"> inválidos</w:t>
+              <w:t>Ator clica no botão cancelar</w:t>
             </w:r>
           </w:p>
           <w:p>
             <w:pPr>
               <w:numPr>
                 <w:ilvl w:val="0"/>
-                <w:numId w:val="4"/>
+                <w:numId w:val="16"/>
               </w:numPr>
               <w:spacing w:after="0" w:line="240" w:lineRule="auto"/>
-              <w:ind w:left="1068"/>
               <w:jc w:val="both"/>
               <w:rPr>
                 <w:rFonts w:ascii="Tahoma" w:hAnsi="Tahoma" w:cs="Tahoma"/>
@@ -892,26 +756,25 @@
                 <w:sz w:val="20"/>
                 <w:szCs w:val="20"/>
               </w:rPr>
-              <w:t xml:space="preserve">Sistema exibe mensagem informando </w:t>
-            </w:r>
-            <w:r>
-              <w:rPr>
-                <w:rFonts w:ascii="Tahoma" w:hAnsi="Tahoma" w:cs="Tahoma"/>
-                <w:color w:val="000000" w:themeColor="text1"/>
-                <w:sz w:val="20"/>
-                <w:szCs w:val="20"/>
-              </w:rPr>
-              <w:t>quais campos estão inválidos.</w:t>
+              <w:t xml:space="preserve">Sistema </w:t>
+            </w:r>
+            <w:r>
+              <w:rPr>
+                <w:rFonts w:ascii="Tahoma" w:hAnsi="Tahoma" w:cs="Tahoma"/>
+                <w:color w:val="000000" w:themeColor="text1"/>
+                <w:sz w:val="20"/>
+                <w:szCs w:val="20"/>
+              </w:rPr>
+              <w:t>volta para a tela de consulta de receitas.</w:t>
             </w:r>
           </w:p>
           <w:p>
             <w:pPr>
               <w:numPr>
                 <w:ilvl w:val="0"/>
-                <w:numId w:val="4"/>
+                <w:numId w:val="16"/>
               </w:numPr>
               <w:spacing w:after="0" w:line="240" w:lineRule="auto"/>
-              <w:ind w:left="1068"/>
               <w:jc w:val="both"/>
               <w:rPr>
                 <w:rFonts w:ascii="Tahoma" w:hAnsi="Tahoma" w:cs="Tahoma"/>
@@ -927,6 +790,457 @@
                 <w:sz w:val="20"/>
                 <w:szCs w:val="20"/>
               </w:rPr>
+              <w:t>Fim do caso de uso.</w:t>
+            </w:r>
+          </w:p>
+          <w:p>
+            <w:pPr>
+              <w:spacing w:after="0" w:line="240" w:lineRule="auto"/>
+              <w:jc w:val="both"/>
+              <w:rPr>
+                <w:rFonts w:ascii="Tahoma" w:hAnsi="Tahoma" w:cs="Tahoma"/>
+                <w:color w:val="000000" w:themeColor="text1"/>
+                <w:sz w:val="20"/>
+                <w:szCs w:val="20"/>
+              </w:rPr>
+            </w:pPr>
+          </w:p>
+          <w:p>
+            <w:pPr>
+              <w:spacing w:after="0"/>
+              <w:rPr>
+                <w:rFonts w:ascii="Tahoma" w:hAnsi="Tahoma" w:cs="Tahoma"/>
+                <w:b/>
+                <w:color w:val="000000" w:themeColor="text1"/>
+                <w:sz w:val="20"/>
+                <w:szCs w:val="20"/>
+                <w:u w:val="single"/>
+              </w:rPr>
+            </w:pPr>
+            <w:r>
+              <w:rPr>
+                <w:rFonts w:ascii="Tahoma" w:hAnsi="Tahoma" w:cs="Tahoma"/>
+                <w:b/>
+                <w:color w:val="000000" w:themeColor="text1"/>
+                <w:sz w:val="20"/>
+                <w:szCs w:val="20"/>
+                <w:u w:val="single"/>
+              </w:rPr>
+              <w:t>2.2</w:t>
+            </w:r>
+            <w:r>
+              <w:rPr>
+                <w:rFonts w:ascii="Tahoma" w:hAnsi="Tahoma" w:cs="Tahoma"/>
+                <w:b/>
+                <w:color w:val="000000" w:themeColor="text1"/>
+                <w:sz w:val="20"/>
+                <w:szCs w:val="20"/>
+                <w:u w:val="single"/>
+              </w:rPr>
+              <w:t xml:space="preserve">. </w:t>
+            </w:r>
+            <w:r>
+              <w:rPr>
+                <w:rFonts w:ascii="Tahoma" w:hAnsi="Tahoma" w:cs="Tahoma"/>
+                <w:b/>
+                <w:color w:val="000000" w:themeColor="text1"/>
+                <w:sz w:val="20"/>
+                <w:szCs w:val="20"/>
+                <w:u w:val="single"/>
+              </w:rPr>
+              <w:t>Ator clica no botão excluir receita</w:t>
+            </w:r>
+          </w:p>
+          <w:p>
+            <w:pPr>
+              <w:pStyle w:val="PargrafodaLista"/>
+              <w:numPr>
+                <w:ilvl w:val="0"/>
+                <w:numId w:val="21"/>
+              </w:numPr>
+              <w:spacing w:after="0"/>
+              <w:rPr>
+                <w:rFonts w:ascii="Tahoma" w:hAnsi="Tahoma" w:cs="Tahoma"/>
+                <w:color w:val="000000" w:themeColor="text1"/>
+                <w:sz w:val="20"/>
+                <w:szCs w:val="20"/>
+                <w:u w:val="single"/>
+              </w:rPr>
+            </w:pPr>
+            <w:r>
+              <w:rPr>
+                <w:rFonts w:ascii="Tahoma" w:hAnsi="Tahoma" w:cs="Tahoma"/>
+                <w:color w:val="000000" w:themeColor="text1"/>
+                <w:sz w:val="20"/>
+                <w:szCs w:val="20"/>
+              </w:rPr>
+              <w:t>Sistema executa UC-20 Excluir receita.</w:t>
+            </w:r>
+          </w:p>
+          <w:p>
+            <w:pPr>
+              <w:pStyle w:val="PargrafodaLista"/>
+              <w:numPr>
+                <w:ilvl w:val="0"/>
+                <w:numId w:val="21"/>
+              </w:numPr>
+              <w:spacing w:after="0"/>
+              <w:rPr>
+                <w:rFonts w:ascii="Tahoma" w:hAnsi="Tahoma" w:cs="Tahoma"/>
+                <w:color w:val="000000" w:themeColor="text1"/>
+                <w:sz w:val="20"/>
+                <w:szCs w:val="20"/>
+                <w:u w:val="single"/>
+              </w:rPr>
+            </w:pPr>
+            <w:r>
+              <w:rPr>
+                <w:rFonts w:ascii="Tahoma" w:hAnsi="Tahoma" w:cs="Tahoma"/>
+                <w:color w:val="000000" w:themeColor="text1"/>
+                <w:sz w:val="20"/>
+                <w:szCs w:val="20"/>
+              </w:rPr>
+              <w:t>Fim do caso de uso.</w:t>
+            </w:r>
+          </w:p>
+          <w:p>
+            <w:pPr>
+              <w:spacing w:after="0"/>
+              <w:ind w:left="708"/>
+              <w:rPr>
+                <w:rFonts w:ascii="Tahoma" w:hAnsi="Tahoma" w:cs="Tahoma"/>
+                <w:b/>
+                <w:color w:val="000000" w:themeColor="text1"/>
+                <w:sz w:val="20"/>
+                <w:szCs w:val="20"/>
+                <w:u w:val="single"/>
+              </w:rPr>
+            </w:pPr>
+          </w:p>
+          <w:p>
+            <w:pPr>
+              <w:spacing w:after="0"/>
+              <w:rPr>
+                <w:rFonts w:ascii="Tahoma" w:hAnsi="Tahoma" w:cs="Tahoma"/>
+                <w:b/>
+                <w:color w:val="000000" w:themeColor="text1"/>
+                <w:sz w:val="20"/>
+                <w:szCs w:val="20"/>
+                <w:u w:val="single"/>
+              </w:rPr>
+            </w:pPr>
+            <w:r>
+              <w:rPr>
+                <w:rFonts w:ascii="Tahoma" w:hAnsi="Tahoma" w:cs="Tahoma"/>
+                <w:b/>
+                <w:color w:val="000000" w:themeColor="text1"/>
+                <w:sz w:val="20"/>
+                <w:szCs w:val="20"/>
+                <w:u w:val="single"/>
+              </w:rPr>
+              <w:t>2.3</w:t>
+            </w:r>
+            <w:r>
+              <w:rPr>
+                <w:rFonts w:ascii="Tahoma" w:hAnsi="Tahoma" w:cs="Tahoma"/>
+                <w:b/>
+                <w:color w:val="000000" w:themeColor="text1"/>
+                <w:sz w:val="20"/>
+                <w:szCs w:val="20"/>
+                <w:u w:val="single"/>
+              </w:rPr>
+              <w:t xml:space="preserve">. </w:t>
+            </w:r>
+            <w:r>
+              <w:rPr>
+                <w:rFonts w:ascii="Tahoma" w:hAnsi="Tahoma" w:cs="Tahoma"/>
+                <w:b/>
+                <w:color w:val="000000" w:themeColor="text1"/>
+                <w:sz w:val="20"/>
+                <w:szCs w:val="20"/>
+                <w:u w:val="single"/>
+              </w:rPr>
+              <w:t>Ator clica sob o código da máquina</w:t>
+            </w:r>
+          </w:p>
+          <w:p>
+            <w:pPr>
+              <w:numPr>
+                <w:ilvl w:val="0"/>
+                <w:numId w:val="22"/>
+              </w:numPr>
+              <w:spacing w:after="0" w:line="240" w:lineRule="auto"/>
+              <w:jc w:val="both"/>
+              <w:rPr>
+                <w:rFonts w:ascii="Tahoma" w:hAnsi="Tahoma" w:cs="Tahoma"/>
+                <w:color w:val="000000" w:themeColor="text1"/>
+                <w:sz w:val="20"/>
+                <w:szCs w:val="20"/>
+              </w:rPr>
+            </w:pPr>
+            <w:r>
+              <w:rPr>
+                <w:rFonts w:ascii="Tahoma" w:hAnsi="Tahoma" w:cs="Tahoma"/>
+                <w:color w:val="000000" w:themeColor="text1"/>
+                <w:sz w:val="20"/>
+                <w:szCs w:val="20"/>
+              </w:rPr>
+              <w:t xml:space="preserve">Sistema executa o </w:t>
+            </w:r>
+            <w:r>
+              <w:rPr>
+                <w:rFonts w:ascii="Tahoma" w:hAnsi="Tahoma" w:cs="Tahoma"/>
+                <w:color w:val="000000" w:themeColor="text1"/>
+                <w:sz w:val="20"/>
+                <w:szCs w:val="20"/>
+              </w:rPr>
+              <w:t>UC-35: Editar máquina</w:t>
+            </w:r>
+            <w:r>
+              <w:rPr>
+                <w:rFonts w:ascii="Tahoma" w:hAnsi="Tahoma" w:cs="Tahoma"/>
+                <w:color w:val="000000" w:themeColor="text1"/>
+                <w:sz w:val="20"/>
+                <w:szCs w:val="20"/>
+              </w:rPr>
+              <w:t>.</w:t>
+            </w:r>
+          </w:p>
+          <w:p>
+            <w:pPr>
+              <w:numPr>
+                <w:ilvl w:val="0"/>
+                <w:numId w:val="22"/>
+              </w:numPr>
+              <w:spacing w:after="0" w:line="240" w:lineRule="auto"/>
+              <w:jc w:val="both"/>
+              <w:rPr>
+                <w:rFonts w:ascii="Tahoma" w:hAnsi="Tahoma" w:cs="Tahoma"/>
+                <w:color w:val="000000" w:themeColor="text1"/>
+                <w:sz w:val="20"/>
+                <w:szCs w:val="20"/>
+              </w:rPr>
+            </w:pPr>
+            <w:r>
+              <w:rPr>
+                <w:rFonts w:ascii="Tahoma" w:hAnsi="Tahoma" w:cs="Tahoma"/>
+                <w:color w:val="000000" w:themeColor="text1"/>
+                <w:sz w:val="20"/>
+                <w:szCs w:val="20"/>
+              </w:rPr>
+              <w:t>Fim do caso de uso.</w:t>
+            </w:r>
+          </w:p>
+          <w:p>
+            <w:pPr>
+              <w:spacing w:after="0"/>
+              <w:ind w:left="708"/>
+              <w:rPr>
+                <w:rFonts w:ascii="Tahoma" w:hAnsi="Tahoma" w:cs="Tahoma"/>
+                <w:b/>
+                <w:color w:val="000000" w:themeColor="text1"/>
+                <w:sz w:val="20"/>
+                <w:szCs w:val="20"/>
+                <w:u w:val="single"/>
+              </w:rPr>
+            </w:pPr>
+          </w:p>
+          <w:p>
+            <w:pPr>
+              <w:spacing w:after="0"/>
+              <w:rPr>
+                <w:rFonts w:ascii="Tahoma" w:hAnsi="Tahoma" w:cs="Tahoma"/>
+                <w:b/>
+                <w:color w:val="000000" w:themeColor="text1"/>
+                <w:sz w:val="20"/>
+                <w:szCs w:val="20"/>
+                <w:u w:val="single"/>
+              </w:rPr>
+            </w:pPr>
+            <w:r>
+              <w:rPr>
+                <w:rFonts w:ascii="Tahoma" w:hAnsi="Tahoma" w:cs="Tahoma"/>
+                <w:b/>
+                <w:color w:val="000000" w:themeColor="text1"/>
+                <w:sz w:val="20"/>
+                <w:szCs w:val="20"/>
+                <w:u w:val="single"/>
+              </w:rPr>
+              <w:t>4</w:t>
+            </w:r>
+            <w:r>
+              <w:rPr>
+                <w:rFonts w:ascii="Tahoma" w:hAnsi="Tahoma" w:cs="Tahoma"/>
+                <w:b/>
+                <w:color w:val="000000" w:themeColor="text1"/>
+                <w:sz w:val="20"/>
+                <w:szCs w:val="20"/>
+                <w:u w:val="single"/>
+              </w:rPr>
+              <w:t xml:space="preserve">.1. </w:t>
+            </w:r>
+            <w:r>
+              <w:rPr>
+                <w:rFonts w:ascii="Tahoma" w:hAnsi="Tahoma" w:cs="Tahoma"/>
+                <w:b/>
+                <w:color w:val="000000" w:themeColor="text1"/>
+                <w:sz w:val="20"/>
+                <w:szCs w:val="20"/>
+                <w:u w:val="single"/>
+              </w:rPr>
+              <w:t xml:space="preserve">Campos obrigatórios </w:t>
+            </w:r>
+            <w:r>
+              <w:rPr>
+                <w:rFonts w:ascii="Tahoma" w:hAnsi="Tahoma" w:cs="Tahoma"/>
+                <w:b/>
+                <w:color w:val="000000" w:themeColor="text1"/>
+                <w:sz w:val="20"/>
+                <w:szCs w:val="20"/>
+                <w:u w:val="single"/>
+              </w:rPr>
+              <w:t>não informados</w:t>
+            </w:r>
+            <w:r>
+              <w:rPr>
+                <w:rFonts w:ascii="Tahoma" w:hAnsi="Tahoma" w:cs="Tahoma"/>
+                <w:b/>
+                <w:color w:val="000000" w:themeColor="text1"/>
+                <w:sz w:val="20"/>
+                <w:szCs w:val="20"/>
+                <w:u w:val="single"/>
+              </w:rPr>
+              <w:t xml:space="preserve"> (em branco)</w:t>
+            </w:r>
+          </w:p>
+          <w:p>
+            <w:pPr>
+              <w:numPr>
+                <w:ilvl w:val="0"/>
+                <w:numId w:val="21"/>
+              </w:numPr>
+              <w:spacing w:after="0" w:line="240" w:lineRule="auto"/>
+              <w:jc w:val="both"/>
+              <w:rPr>
+                <w:rFonts w:ascii="Tahoma" w:hAnsi="Tahoma" w:cs="Tahoma"/>
+                <w:color w:val="000000" w:themeColor="text1"/>
+                <w:sz w:val="20"/>
+                <w:szCs w:val="20"/>
+              </w:rPr>
+            </w:pPr>
+            <w:r>
+              <w:rPr>
+                <w:rFonts w:ascii="Tahoma" w:hAnsi="Tahoma" w:cs="Tahoma"/>
+                <w:color w:val="000000" w:themeColor="text1"/>
+                <w:sz w:val="20"/>
+                <w:szCs w:val="20"/>
+              </w:rPr>
+              <w:t xml:space="preserve">Sistema exibe mensagem </w:t>
+            </w:r>
+            <w:r>
+              <w:rPr>
+                <w:rFonts w:ascii="Tahoma" w:hAnsi="Tahoma" w:cs="Tahoma"/>
+                <w:color w:val="000000" w:themeColor="text1"/>
+                <w:sz w:val="20"/>
+                <w:szCs w:val="20"/>
+              </w:rPr>
+              <w:t xml:space="preserve">de erro </w:t>
+            </w:r>
+            <w:r>
+              <w:rPr>
+                <w:rFonts w:ascii="Tahoma" w:hAnsi="Tahoma" w:cs="Tahoma"/>
+                <w:color w:val="000000" w:themeColor="text1"/>
+                <w:sz w:val="20"/>
+                <w:szCs w:val="20"/>
+              </w:rPr>
+              <w:t xml:space="preserve">informando </w:t>
+            </w:r>
+            <w:r>
+              <w:rPr>
+                <w:rFonts w:ascii="Tahoma" w:hAnsi="Tahoma" w:cs="Tahoma"/>
+                <w:color w:val="000000" w:themeColor="text1"/>
+                <w:sz w:val="20"/>
+                <w:szCs w:val="20"/>
+              </w:rPr>
+              <w:t>os campos</w:t>
+            </w:r>
+            <w:r>
+              <w:rPr>
+                <w:rFonts w:ascii="Tahoma" w:hAnsi="Tahoma" w:cs="Tahoma"/>
+                <w:color w:val="000000" w:themeColor="text1"/>
+                <w:sz w:val="20"/>
+                <w:szCs w:val="20"/>
+              </w:rPr>
+              <w:t xml:space="preserve"> obrigatório</w:t>
+            </w:r>
+            <w:r>
+              <w:rPr>
+                <w:rFonts w:ascii="Tahoma" w:hAnsi="Tahoma" w:cs="Tahoma"/>
+                <w:color w:val="000000" w:themeColor="text1"/>
+                <w:sz w:val="20"/>
+                <w:szCs w:val="20"/>
+              </w:rPr>
+              <w:t>s</w:t>
+            </w:r>
+            <w:r>
+              <w:rPr>
+                <w:rFonts w:ascii="Tahoma" w:hAnsi="Tahoma" w:cs="Tahoma"/>
+                <w:color w:val="000000" w:themeColor="text1"/>
+                <w:sz w:val="20"/>
+                <w:szCs w:val="20"/>
+              </w:rPr>
+              <w:t xml:space="preserve"> que não </w:t>
+            </w:r>
+            <w:r>
+              <w:rPr>
+                <w:rFonts w:ascii="Tahoma" w:hAnsi="Tahoma" w:cs="Tahoma"/>
+                <w:color w:val="000000" w:themeColor="text1"/>
+                <w:sz w:val="20"/>
+                <w:szCs w:val="20"/>
+              </w:rPr>
+              <w:t>foram</w:t>
+            </w:r>
+            <w:r>
+              <w:rPr>
+                <w:rFonts w:ascii="Tahoma" w:hAnsi="Tahoma" w:cs="Tahoma"/>
+                <w:color w:val="000000" w:themeColor="text1"/>
+                <w:sz w:val="20"/>
+                <w:szCs w:val="20"/>
+              </w:rPr>
+              <w:t xml:space="preserve"> preenchido</w:t>
+            </w:r>
+            <w:r>
+              <w:rPr>
+                <w:rFonts w:ascii="Tahoma" w:hAnsi="Tahoma" w:cs="Tahoma"/>
+                <w:color w:val="000000" w:themeColor="text1"/>
+                <w:sz w:val="20"/>
+                <w:szCs w:val="20"/>
+              </w:rPr>
+              <w:t>s.</w:t>
+            </w:r>
+          </w:p>
+          <w:p>
+            <w:pPr>
+              <w:numPr>
+                <w:ilvl w:val="0"/>
+                <w:numId w:val="21"/>
+              </w:numPr>
+              <w:spacing w:after="0" w:line="240" w:lineRule="auto"/>
+              <w:jc w:val="both"/>
+              <w:rPr>
+                <w:rFonts w:ascii="Tahoma" w:hAnsi="Tahoma" w:cs="Tahoma"/>
+                <w:color w:val="000000" w:themeColor="text1"/>
+                <w:sz w:val="20"/>
+                <w:szCs w:val="20"/>
+              </w:rPr>
+            </w:pPr>
+            <w:r>
+              <w:rPr>
+                <w:rFonts w:ascii="Tahoma" w:hAnsi="Tahoma" w:cs="Tahoma"/>
+                <w:color w:val="000000" w:themeColor="text1"/>
+                <w:sz w:val="20"/>
+                <w:szCs w:val="20"/>
+              </w:rPr>
               <w:t xml:space="preserve">Sistema volta para o passo </w:t>
             </w:r>
             <w:r>
@@ -936,7 +1250,248 @@
                 <w:sz w:val="20"/>
                 <w:szCs w:val="20"/>
               </w:rPr>
-              <w:t>1.</w:t>
+              <w:t>2 do cenário principal.</w:t>
+            </w:r>
+          </w:p>
+          <w:p>
+            <w:pPr>
+              <w:spacing w:after="0" w:line="240" w:lineRule="auto"/>
+              <w:jc w:val="both"/>
+              <w:rPr>
+                <w:rFonts w:ascii="Tahoma" w:hAnsi="Tahoma" w:cs="Tahoma"/>
+                <w:color w:val="000000" w:themeColor="text1"/>
+                <w:sz w:val="20"/>
+                <w:szCs w:val="20"/>
+              </w:rPr>
+            </w:pPr>
+          </w:p>
+          <w:p>
+            <w:pPr>
+              <w:spacing w:after="0"/>
+              <w:rPr>
+                <w:rFonts w:ascii="Tahoma" w:hAnsi="Tahoma" w:cs="Tahoma"/>
+                <w:b/>
+                <w:color w:val="000000" w:themeColor="text1"/>
+                <w:sz w:val="20"/>
+                <w:szCs w:val="20"/>
+                <w:u w:val="single"/>
+              </w:rPr>
+            </w:pPr>
+            <w:r>
+              <w:rPr>
+                <w:rFonts w:ascii="Tahoma" w:hAnsi="Tahoma" w:cs="Tahoma"/>
+                <w:b/>
+                <w:color w:val="000000" w:themeColor="text1"/>
+                <w:sz w:val="20"/>
+                <w:szCs w:val="20"/>
+                <w:u w:val="single"/>
+              </w:rPr>
+              <w:t>4.2</w:t>
+            </w:r>
+            <w:r>
+              <w:rPr>
+                <w:rFonts w:ascii="Tahoma" w:hAnsi="Tahoma" w:cs="Tahoma"/>
+                <w:b/>
+                <w:color w:val="000000" w:themeColor="text1"/>
+                <w:sz w:val="20"/>
+                <w:szCs w:val="20"/>
+                <w:u w:val="single"/>
+              </w:rPr>
+              <w:t>. Dados informados são inválidos</w:t>
+            </w:r>
+          </w:p>
+          <w:p>
+            <w:pPr>
+              <w:numPr>
+                <w:ilvl w:val="0"/>
+                <w:numId w:val="20"/>
+              </w:numPr>
+              <w:spacing w:after="0" w:line="240" w:lineRule="auto"/>
+              <w:jc w:val="both"/>
+              <w:rPr>
+                <w:rFonts w:ascii="Tahoma" w:hAnsi="Tahoma" w:cs="Tahoma"/>
+                <w:color w:val="000000" w:themeColor="text1"/>
+                <w:sz w:val="20"/>
+                <w:szCs w:val="20"/>
+              </w:rPr>
+            </w:pPr>
+            <w:r>
+              <w:rPr>
+                <w:rFonts w:ascii="Tahoma" w:hAnsi="Tahoma" w:cs="Tahoma"/>
+                <w:color w:val="000000" w:themeColor="text1"/>
+                <w:sz w:val="20"/>
+                <w:szCs w:val="20"/>
+              </w:rPr>
+              <w:t xml:space="preserve">Sistema exibe mensagem informando </w:t>
+            </w:r>
+            <w:r>
+              <w:rPr>
+                <w:rFonts w:ascii="Tahoma" w:hAnsi="Tahoma" w:cs="Tahoma"/>
+                <w:color w:val="000000" w:themeColor="text1"/>
+                <w:sz w:val="20"/>
+                <w:szCs w:val="20"/>
+              </w:rPr>
+              <w:t>os campos que são inválidos.</w:t>
+            </w:r>
+          </w:p>
+          <w:p>
+            <w:pPr>
+              <w:numPr>
+                <w:ilvl w:val="0"/>
+                <w:numId w:val="20"/>
+              </w:numPr>
+              <w:spacing w:after="0" w:line="240" w:lineRule="auto"/>
+              <w:jc w:val="both"/>
+              <w:rPr>
+                <w:rFonts w:ascii="Tahoma" w:hAnsi="Tahoma" w:cs="Tahoma"/>
+                <w:color w:val="000000" w:themeColor="text1"/>
+                <w:sz w:val="20"/>
+                <w:szCs w:val="20"/>
+              </w:rPr>
+            </w:pPr>
+            <w:r>
+              <w:rPr>
+                <w:rFonts w:ascii="Tahoma" w:hAnsi="Tahoma" w:cs="Tahoma"/>
+                <w:color w:val="000000" w:themeColor="text1"/>
+                <w:sz w:val="20"/>
+                <w:szCs w:val="20"/>
+              </w:rPr>
+              <w:t xml:space="preserve">Sistema volta para o passo </w:t>
+            </w:r>
+            <w:r>
+              <w:rPr>
+                <w:rFonts w:ascii="Tahoma" w:hAnsi="Tahoma" w:cs="Tahoma"/>
+                <w:color w:val="000000" w:themeColor="text1"/>
+                <w:sz w:val="20"/>
+                <w:szCs w:val="20"/>
+              </w:rPr>
+              <w:t>2 do cenário principal.</w:t>
+            </w:r>
+          </w:p>
+          <w:p>
+            <w:pPr>
+              <w:spacing w:after="0" w:line="240" w:lineRule="auto"/>
+              <w:jc w:val="both"/>
+              <w:rPr>
+                <w:rFonts w:ascii="Tahoma" w:hAnsi="Tahoma" w:cs="Tahoma"/>
+                <w:color w:val="000000" w:themeColor="text1"/>
+                <w:sz w:val="20"/>
+                <w:szCs w:val="20"/>
+              </w:rPr>
+            </w:pPr>
+          </w:p>
+          <w:p>
+            <w:pPr>
+              <w:spacing w:after="0"/>
+              <w:rPr>
+                <w:rFonts w:ascii="Tahoma" w:hAnsi="Tahoma" w:cs="Tahoma"/>
+                <w:b/>
+                <w:color w:val="000000" w:themeColor="text1"/>
+                <w:sz w:val="20"/>
+                <w:szCs w:val="20"/>
+                <w:u w:val="single"/>
+              </w:rPr>
+            </w:pPr>
+            <w:r>
+              <w:rPr>
+                <w:rFonts w:ascii="Tahoma" w:hAnsi="Tahoma" w:cs="Tahoma"/>
+                <w:b/>
+                <w:color w:val="000000" w:themeColor="text1"/>
+                <w:sz w:val="20"/>
+                <w:szCs w:val="20"/>
+                <w:u w:val="single"/>
+              </w:rPr>
+              <w:t>4.3</w:t>
+            </w:r>
+            <w:r>
+              <w:rPr>
+                <w:rFonts w:ascii="Tahoma" w:hAnsi="Tahoma" w:cs="Tahoma"/>
+                <w:b/>
+                <w:color w:val="000000" w:themeColor="text1"/>
+                <w:sz w:val="20"/>
+                <w:szCs w:val="20"/>
+                <w:u w:val="single"/>
+              </w:rPr>
+              <w:t xml:space="preserve">. </w:t>
+            </w:r>
+            <w:r>
+              <w:rPr>
+                <w:rFonts w:ascii="Tahoma" w:hAnsi="Tahoma" w:cs="Tahoma"/>
+                <w:b/>
+                <w:color w:val="000000" w:themeColor="text1"/>
+                <w:sz w:val="20"/>
+                <w:szCs w:val="20"/>
+                <w:u w:val="single"/>
+              </w:rPr>
+              <w:t>Erro no processamento</w:t>
+            </w:r>
+          </w:p>
+          <w:p>
+            <w:pPr>
+              <w:numPr>
+                <w:ilvl w:val="0"/>
+                <w:numId w:val="20"/>
+              </w:numPr>
+              <w:spacing w:after="0" w:line="240" w:lineRule="auto"/>
+              <w:jc w:val="both"/>
+              <w:rPr>
+                <w:rFonts w:ascii="Tahoma" w:hAnsi="Tahoma" w:cs="Tahoma"/>
+                <w:color w:val="000000" w:themeColor="text1"/>
+                <w:sz w:val="20"/>
+                <w:szCs w:val="20"/>
+              </w:rPr>
+            </w:pPr>
+            <w:r>
+              <w:rPr>
+                <w:rFonts w:ascii="Tahoma" w:hAnsi="Tahoma" w:cs="Tahoma"/>
+                <w:color w:val="000000" w:themeColor="text1"/>
+                <w:sz w:val="20"/>
+                <w:szCs w:val="20"/>
+              </w:rPr>
+              <w:t xml:space="preserve">Sistema </w:t>
+            </w:r>
+            <w:r>
+              <w:rPr>
+                <w:rFonts w:ascii="Tahoma" w:hAnsi="Tahoma" w:cs="Tahoma"/>
+                <w:color w:val="000000" w:themeColor="text1"/>
+                <w:sz w:val="20"/>
+                <w:szCs w:val="20"/>
+              </w:rPr>
+              <w:t>exibe uma mensagem de notificação com os detalhes do erro.</w:t>
+            </w:r>
+          </w:p>
+          <w:p>
+            <w:pPr>
+              <w:numPr>
+                <w:ilvl w:val="0"/>
+                <w:numId w:val="20"/>
+              </w:numPr>
+              <w:spacing w:after="0" w:line="240" w:lineRule="auto"/>
+              <w:jc w:val="both"/>
+              <w:rPr>
+                <w:rFonts w:ascii="Tahoma" w:hAnsi="Tahoma" w:cs="Tahoma"/>
+                <w:color w:val="000000" w:themeColor="text1"/>
+                <w:sz w:val="20"/>
+                <w:szCs w:val="20"/>
+              </w:rPr>
+            </w:pPr>
+            <w:r>
+              <w:rPr>
+                <w:rFonts w:ascii="Tahoma" w:hAnsi="Tahoma" w:cs="Tahoma"/>
+                <w:color w:val="000000" w:themeColor="text1"/>
+                <w:sz w:val="20"/>
+                <w:szCs w:val="20"/>
+              </w:rPr>
+              <w:t xml:space="preserve">Sistema volta para o passo </w:t>
+            </w:r>
+            <w:r>
+              <w:rPr>
+                <w:rFonts w:ascii="Tahoma" w:hAnsi="Tahoma" w:cs="Tahoma"/>
+                <w:color w:val="000000" w:themeColor="text1"/>
+                <w:sz w:val="20"/>
+                <w:szCs w:val="20"/>
+              </w:rPr>
+              <w:t>2 do cenário principal.</w:t>
             </w:r>
           </w:p>
           <w:p>
@@ -1138,6 +1693,7 @@
                 <w:b/>
                 <w:bCs/>
               </w:rPr>
+              <w:lastRenderedPageBreak/>
               <w:t>7 – REGRAS</w:t>
             </w:r>
             <w:r>
@@ -1400,47 +1956,18 @@
                 <w:color w:val="808080" w:themeColor="background1" w:themeShade="80"/>
               </w:rPr>
             </w:pPr>
-          </w:p>
-          <w:p>
-            <w:pPr>
-              <w:pStyle w:val="Cabealho"/>
-              <w:tabs>
-                <w:tab w:val="clear" w:pos="4252"/>
-                <w:tab w:val="clear" w:pos="8504"/>
-                <w:tab w:val="left" w:pos="395"/>
-              </w:tabs>
-              <w:jc w:val="both"/>
-              <w:rPr>
-                <w:rFonts w:ascii="Arial" w:hAnsi="Arial" w:cs="Arial"/>
-                <w:b/>
-                <w:bCs/>
-                <w:color w:val="808080" w:themeColor="background1" w:themeShade="80"/>
-              </w:rPr>
-            </w:pPr>
             <w:r>
               <w:rPr>
                 <w:rFonts w:ascii="Arial" w:hAnsi="Arial" w:cs="Arial"/>
                 <w:b/>
                 <w:bCs/>
                 <w:noProof/>
-              </w:rPr>
-              <w:pict>
-                <v:line id="Conector reto 9" o:spid="_x0000_s1026" style="position:absolute;left:0;text-align:left;z-index:251659264;visibility:visible;mso-width-relative:margin;mso-height-relative:margin" from="1.05pt,-.15pt" to="450.3pt,-.15pt" o:gfxdata="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" strokecolor="black [3040]"/>
-              </w:pict>
-            </w:r>
-            <w:r>
-              <w:rPr>
-                <w:rFonts w:ascii="Arial" w:hAnsi="Arial" w:cs="Arial"/>
-                <w:b/>
-                <w:bCs/>
-                <w:noProof/>
-                <w:color w:val="808080" w:themeColor="background1" w:themeShade="80"/>
               </w:rPr>
               <w:drawing>
                 <wp:inline distT="0" distB="0" distL="0" distR="0">
-                  <wp:extent cx="5760085" cy="4055110"/>
+                  <wp:extent cx="5760085" cy="4556125"/>
                   <wp:effectExtent l="19050" t="0" r="0" b="0"/>
-                  <wp:docPr id="4" name="Imagem 3" descr="UC-19 Protótipo 1.png"/>
+                  <wp:docPr id="1" name="Imagem 0" descr="UC-19 Protótipo 1.png"/>
                   <wp:cNvGraphicFramePr>
                     <a:graphicFrameLocks xmlns:a="http://schemas.openxmlformats.org/drawingml/2006/main" noChangeAspect="1"/>
                   </wp:cNvGraphicFramePr>
@@ -1460,7 +1987,7 @@
                         <pic:spPr>
                           <a:xfrm>
                             <a:off x="0" y="0"/>
-                            <a:ext cx="5760085" cy="4055110"/>
+                            <a:ext cx="5760085" cy="4556125"/>
                           </a:xfrm>
                           <a:prstGeom prst="rect">
                             <a:avLst/>
@@ -1472,6 +1999,17 @@
                 </wp:inline>
               </w:drawing>
             </w:r>
+            <w:r>
+              <w:rPr>
+                <w:rFonts w:ascii="Arial" w:hAnsi="Arial" w:cs="Arial"/>
+                <w:b/>
+                <w:bCs/>
+                <w:noProof/>
+              </w:rPr>
+              <w:pict>
+                <v:line id="Conector reto 9" o:spid="_x0000_s1026" style="position:absolute;left:0;text-align:left;z-index:251659264;visibility:visible;mso-position-horizontal-relative:text;mso-position-vertical-relative:text;mso-width-relative:margin;mso-height-relative:margin" from="1.05pt,-.15pt" to="450.3pt,-.15pt" o:gfxdata="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" strokecolor="black [3040]"/>
+              </w:pict>
+            </w:r>
           </w:p>
           <w:p>
             <w:pPr>
@@ -1490,91 +2028,6 @@
               </w:rPr>
             </w:pPr>
           </w:p>
-          <w:p>
-            <w:pPr>
-              <w:pStyle w:val="Cabealho"/>
-              <w:tabs>
-                <w:tab w:val="clear" w:pos="4252"/>
-                <w:tab w:val="clear" w:pos="8504"/>
-                <w:tab w:val="left" w:pos="395"/>
-              </w:tabs>
-              <w:jc w:val="both"/>
-              <w:rPr>
-                <w:rFonts w:ascii="Arial" w:hAnsi="Arial" w:cs="Arial"/>
-                <w:b/>
-                <w:bCs/>
-                <w:color w:val="808080" w:themeColor="background1" w:themeShade="80"/>
-              </w:rPr>
-            </w:pPr>
-            <w:r>
-              <w:rPr>
-                <w:rFonts w:ascii="Arial" w:hAnsi="Arial" w:cs="Arial"/>
-                <w:b/>
-                <w:bCs/>
-                <w:noProof/>
-                <w:color w:val="808080" w:themeColor="background1" w:themeShade="80"/>
-              </w:rPr>
-              <w:lastRenderedPageBreak/>
-              <w:drawing>
-                <wp:inline distT="0" distB="0" distL="0" distR="0">
-                  <wp:extent cx="5760085" cy="4055110"/>
-                  <wp:effectExtent l="0" t="0" r="0" b="2540"/>
-                  <wp:docPr id="2" name="Imagem 2"/>
-                  <wp:cNvGraphicFramePr>
-                    <a:graphicFrameLocks xmlns:a="http://schemas.openxmlformats.org/drawingml/2006/main" noChangeAspect="1"/>
-                  </wp:cNvGraphicFramePr>
-                  <a:graphic xmlns:a="http://schemas.openxmlformats.org/drawingml/2006/main">
-                    <a:graphicData uri="http://schemas.openxmlformats.org/drawingml/2006/picture">
-                      <pic:pic xmlns:pic="http://schemas.openxmlformats.org/drawingml/2006/picture">
-                        <pic:nvPicPr>
-                          <pic:cNvPr id="0" name="UC-19 Protótipo 2.png"/>
-                          <pic:cNvPicPr/>
-                        </pic:nvPicPr>
-                        <pic:blipFill>
-                          <a:blip r:embed="rId8">
-                            <a:extLst>
-                              <a:ext uri="{28A0092B-C50C-407E-A947-70E740481C1C}">
-                                <a14:useLocalDpi xmlns="" xmlns:wpc="http://schemas.microsoft.com/office/word/2010/wordprocessingCanvas" xmlns:mc="http://schemas.openxmlformats.org/markup-compatibility/2006" xmlns:o="urn:schemas-microsoft-com:office:office" xmlns:v="urn:schemas-microsoft-com:vml" xmlns:wp14="http://schemas.microsoft.com/office/word/2010/wordprocessingDrawing" xmlns:w10="urn:schemas-microsoft-com:office:word" xmlns:w="http://schemas.openxmlformats.org/wordprocessingml/2006/main" xmlns:w14="http://schemas.microsoft.com/office/word/2010/wordml" xmlns:wpg="http://schemas.microsoft.com/office/word/2010/wordprocessingGroup" xmlns:wpi="http://schemas.microsoft.com/office/word/2010/wordprocessingInk" xmlns:wps="http://schemas.microsoft.com/office/word/2010/wordprocessingShape" xmlns:a14="http://schemas.microsoft.com/office/drawing/2010/main" val="0"/>
-                              </a:ext>
-                            </a:extLst>
-                          </a:blip>
-                          <a:stretch>
-                            <a:fillRect/>
-                          </a:stretch>
-                        </pic:blipFill>
-                        <pic:spPr>
-                          <a:xfrm>
-                            <a:off x="0" y="0"/>
-                            <a:ext cx="5760085" cy="4055110"/>
-                          </a:xfrm>
-                          <a:prstGeom prst="rect">
-                            <a:avLst/>
-                          </a:prstGeom>
-                        </pic:spPr>
-                      </pic:pic>
-                    </a:graphicData>
-                  </a:graphic>
-                </wp:inline>
-              </w:drawing>
-            </w:r>
-          </w:p>
-          <w:p>
-            <w:pPr>
-              <w:pStyle w:val="Cabealho"/>
-              <w:tabs>
-                <w:tab w:val="clear" w:pos="4252"/>
-                <w:tab w:val="clear" w:pos="8504"/>
-                <w:tab w:val="left" w:pos="395"/>
-              </w:tabs>
-              <w:jc w:val="both"/>
-              <w:rPr>
-                <w:rFonts w:ascii="Arial" w:hAnsi="Arial" w:cs="Arial"/>
-                <w:b/>
-                <w:bCs/>
-                <w:color w:val="808080" w:themeColor="background1" w:themeShade="80"/>
-              </w:rPr>
-            </w:pPr>
-          </w:p>
         </w:tc>
       </w:tr>
     </w:tbl>
@@ -1592,7 +2045,6 @@
           <w:sz w:val="20"/>
           <w:szCs w:val="20"/>
         </w:rPr>
-        <w:lastRenderedPageBreak/>
         <w:br w:type="page"/>
       </w:r>
     </w:p>
@@ -1745,9 +2197,9 @@
               </w:rPr>
               <w:drawing>
                 <wp:inline distT="0" distB="0" distL="0" distR="0">
-                  <wp:extent cx="5760085" cy="4307205"/>
-                  <wp:effectExtent l="0" t="0" r="0" b="0"/>
-                  <wp:docPr id="3" name="Imagem 3"/>
+                  <wp:extent cx="5760085" cy="4982210"/>
+                  <wp:effectExtent l="19050" t="0" r="0" b="0"/>
+                  <wp:docPr id="5" name="Imagem 4" descr="UC-19 Diagrama.png"/>
                   <wp:cNvGraphicFramePr>
                     <a:graphicFrameLocks xmlns:a="http://schemas.openxmlformats.org/drawingml/2006/main" noChangeAspect="1"/>
                   </wp:cNvGraphicFramePr>
@@ -1759,13 +2211,7 @@
                           <pic:cNvPicPr/>
                         </pic:nvPicPr>
                         <pic:blipFill>
-                          <a:blip r:embed="rId9">
-                            <a:extLst>
-                              <a:ext uri="{28A0092B-C50C-407E-A947-70E740481C1C}">
-                                <a14:useLocalDpi xmlns="" xmlns:wpc="http://schemas.microsoft.com/office/word/2010/wordprocessingCanvas" xmlns:mc="http://schemas.openxmlformats.org/markup-compatibility/2006" xmlns:o="urn:schemas-microsoft-com:office:office" xmlns:v="urn:schemas-microsoft-com:vml" xmlns:wp14="http://schemas.microsoft.com/office/word/2010/wordprocessingDrawing" xmlns:w10="urn:schemas-microsoft-com:office:word" xmlns:w="http://schemas.openxmlformats.org/wordprocessingml/2006/main" xmlns:w14="http://schemas.microsoft.com/office/word/2010/wordml" xmlns:wpg="http://schemas.microsoft.com/office/word/2010/wordprocessingGroup" xmlns:wpi="http://schemas.microsoft.com/office/word/2010/wordprocessingInk" xmlns:wps="http://schemas.microsoft.com/office/word/2010/wordprocessingShape" xmlns:a14="http://schemas.microsoft.com/office/drawing/2010/main" val="0"/>
-                              </a:ext>
-                            </a:extLst>
-                          </a:blip>
+                          <a:blip r:embed="rId8"/>
                           <a:stretch>
                             <a:fillRect/>
                           </a:stretch>
@@ -1773,7 +2219,7 @@
                         <pic:spPr>
                           <a:xfrm>
                             <a:off x="0" y="0"/>
-                            <a:ext cx="5760085" cy="4307205"/>
+                            <a:ext cx="5760085" cy="4982210"/>
                           </a:xfrm>
                           <a:prstGeom prst="rect">
                             <a:avLst/>
@@ -1824,8 +2270,8 @@
     <w:p/>
     <w:p/>
     <w:sectPr>
-      <w:headerReference w:type="default" r:id="rId10"/>
-      <w:footerReference w:type="default" r:id="rId11"/>
+      <w:headerReference w:type="default" r:id="rId9"/>
+      <w:footerReference w:type="default" r:id="rId10"/>
       <w:pgSz w:w="11906" w:h="16838"/>
       <w:pgMar w:top="1134" w:right="1134" w:bottom="1134" w:left="1701" w:header="709" w:footer="709" w:gutter="0"/>
       <w:cols w:space="708"/>
@@ -2852,6 +3298,122 @@
     </w:lvl>
   </w:abstractNum>
   <w:abstractNum w:abstractNumId="7">
+    <w:nsid w:val="29845ACD"/>
+    <w:multiLevelType w:val="hybridMultilevel"/>
+    <w:tmpl w:val="3918AEEC"/>
+    <w:lvl w:ilvl="0" w:tplc="A664E4B0">
+      <w:start w:val="1"/>
+      <w:numFmt w:val="decimal"/>
+      <w:lvlText w:val="%1."/>
+      <w:lvlJc w:val="left"/>
+      <w:pPr>
+        <w:tabs>
+          <w:tab w:val="num" w:pos="1068"/>
+        </w:tabs>
+        <w:ind w:left="1068" w:hanging="360"/>
+      </w:pPr>
+      <w:rPr>
+        <w:rFonts w:hint="default"/>
+      </w:rPr>
+    </w:lvl>
+    <w:lvl w:ilvl="1" w:tplc="04160019" w:tentative="1">
+      <w:start w:val="1"/>
+      <w:numFmt w:val="lowerLetter"/>
+      <w:lvlText w:val="%2."/>
+      <w:lvlJc w:val="left"/>
+      <w:pPr>
+        <w:tabs>
+          <w:tab w:val="num" w:pos="2148"/>
+        </w:tabs>
+        <w:ind w:left="2148" w:hanging="360"/>
+      </w:pPr>
+    </w:lvl>
+    <w:lvl w:ilvl="2" w:tplc="0416001B" w:tentative="1">
+      <w:start w:val="1"/>
+      <w:numFmt w:val="lowerRoman"/>
+      <w:lvlText w:val="%3."/>
+      <w:lvlJc w:val="right"/>
+      <w:pPr>
+        <w:tabs>
+          <w:tab w:val="num" w:pos="2868"/>
+        </w:tabs>
+        <w:ind w:left="2868" w:hanging="180"/>
+      </w:pPr>
+    </w:lvl>
+    <w:lvl w:ilvl="3" w:tplc="0416000F" w:tentative="1">
+      <w:start w:val="1"/>
+      <w:numFmt w:val="decimal"/>
+      <w:lvlText w:val="%4."/>
+      <w:lvlJc w:val="left"/>
+      <w:pPr>
+        <w:tabs>
+          <w:tab w:val="num" w:pos="3588"/>
+        </w:tabs>
+        <w:ind w:left="3588" w:hanging="360"/>
+      </w:pPr>
+    </w:lvl>
+    <w:lvl w:ilvl="4" w:tplc="04160019" w:tentative="1">
+      <w:start w:val="1"/>
+      <w:numFmt w:val="lowerLetter"/>
+      <w:lvlText w:val="%5."/>
+      <w:lvlJc w:val="left"/>
+      <w:pPr>
+        <w:tabs>
+          <w:tab w:val="num" w:pos="4308"/>
+        </w:tabs>
+        <w:ind w:left="4308" w:hanging="360"/>
+      </w:pPr>
+    </w:lvl>
+    <w:lvl w:ilvl="5" w:tplc="0416001B" w:tentative="1">
+      <w:start w:val="1"/>
+      <w:numFmt w:val="lowerRoman"/>
+      <w:lvlText w:val="%6."/>
+      <w:lvlJc w:val="right"/>
+      <w:pPr>
+        <w:tabs>
+          <w:tab w:val="num" w:pos="5028"/>
+        </w:tabs>
+        <w:ind w:left="5028" w:hanging="180"/>
+      </w:pPr>
+    </w:lvl>
+    <w:lvl w:ilvl="6" w:tplc="0416000F" w:tentative="1">
+      <w:start w:val="1"/>
+      <w:numFmt w:val="decimal"/>
+      <w:lvlText w:val="%7."/>
+      <w:lvlJc w:val="left"/>
+      <w:pPr>
+        <w:tabs>
+          <w:tab w:val="num" w:pos="5748"/>
+        </w:tabs>
+        <w:ind w:left="5748" w:hanging="360"/>
+      </w:pPr>
+    </w:lvl>
+    <w:lvl w:ilvl="7" w:tplc="04160019" w:tentative="1">
+      <w:start w:val="1"/>
+      <w:numFmt w:val="lowerLetter"/>
+      <w:lvlText w:val="%8."/>
+      <w:lvlJc w:val="left"/>
+      <w:pPr>
+        <w:tabs>
+          <w:tab w:val="num" w:pos="6468"/>
+        </w:tabs>
+        <w:ind w:left="6468" w:hanging="360"/>
+      </w:pPr>
+    </w:lvl>
+    <w:lvl w:ilvl="8" w:tplc="0416001B" w:tentative="1">
+      <w:start w:val="1"/>
+      <w:numFmt w:val="lowerRoman"/>
+      <w:lvlText w:val="%9."/>
+      <w:lvlJc w:val="right"/>
+      <w:pPr>
+        <w:tabs>
+          <w:tab w:val="num" w:pos="7188"/>
+        </w:tabs>
+        <w:ind w:left="7188" w:hanging="180"/>
+      </w:pPr>
+    </w:lvl>
+  </w:abstractNum>
+  <w:abstractNum w:abstractNumId="8">
     <w:nsid w:val="30403BD8"/>
     <w:multiLevelType w:val="hybridMultilevel"/>
     <w:tmpl w:val="2FE242CE"/>
@@ -2964,7 +3526,7 @@
       </w:pPr>
     </w:lvl>
   </w:abstractNum>
-  <w:abstractNum w:abstractNumId="8">
+  <w:abstractNum w:abstractNumId="9">
     <w:nsid w:val="30416D8A"/>
     <w:multiLevelType w:val="hybridMultilevel"/>
     <w:tmpl w:val="17BCCE04"/>
@@ -3077,7 +3639,7 @@
       </w:pPr>
     </w:lvl>
   </w:abstractNum>
-  <w:abstractNum w:abstractNumId="9">
+  <w:abstractNum w:abstractNumId="10">
     <w:nsid w:val="30FE4DD4"/>
     <w:multiLevelType w:val="multilevel"/>
     <w:tmpl w:val="87B25294"/>
@@ -3218,7 +3780,7 @@
       </w:rPr>
     </w:lvl>
   </w:abstractNum>
-  <w:abstractNum w:abstractNumId="10">
+  <w:abstractNum w:abstractNumId="11">
     <w:nsid w:val="325D5A96"/>
     <w:multiLevelType w:val="hybridMultilevel"/>
     <w:tmpl w:val="C16CD8A4"/>
@@ -3334,7 +3896,7 @@
       </w:pPr>
     </w:lvl>
   </w:abstractNum>
-  <w:abstractNum w:abstractNumId="11">
+  <w:abstractNum w:abstractNumId="12">
     <w:nsid w:val="34224413"/>
     <w:multiLevelType w:val="hybridMultilevel"/>
     <w:tmpl w:val="0A78113E"/>
@@ -3447,7 +4009,7 @@
       </w:pPr>
     </w:lvl>
   </w:abstractNum>
-  <w:abstractNum w:abstractNumId="12">
+  <w:abstractNum w:abstractNumId="13">
     <w:nsid w:val="593A6171"/>
     <w:multiLevelType w:val="hybridMultilevel"/>
     <w:tmpl w:val="0706E332"/>
@@ -3560,7 +4122,7 @@
       </w:rPr>
     </w:lvl>
   </w:abstractNum>
-  <w:abstractNum w:abstractNumId="13">
+  <w:abstractNum w:abstractNumId="14">
     <w:nsid w:val="5B10346E"/>
     <w:multiLevelType w:val="hybridMultilevel"/>
     <w:tmpl w:val="3918AEEC"/>
@@ -3676,7 +4238,123 @@
       </w:pPr>
     </w:lvl>
   </w:abstractNum>
-  <w:abstractNum w:abstractNumId="14">
+  <w:abstractNum w:abstractNumId="15">
+    <w:nsid w:val="5DD1655D"/>
+    <w:multiLevelType w:val="hybridMultilevel"/>
+    <w:tmpl w:val="3918AEEC"/>
+    <w:lvl w:ilvl="0" w:tplc="A664E4B0">
+      <w:start w:val="1"/>
+      <w:numFmt w:val="decimal"/>
+      <w:lvlText w:val="%1."/>
+      <w:lvlJc w:val="left"/>
+      <w:pPr>
+        <w:tabs>
+          <w:tab w:val="num" w:pos="1068"/>
+        </w:tabs>
+        <w:ind w:left="1068" w:hanging="360"/>
+      </w:pPr>
+      <w:rPr>
+        <w:rFonts w:hint="default"/>
+      </w:rPr>
+    </w:lvl>
+    <w:lvl w:ilvl="1" w:tplc="04160019" w:tentative="1">
+      <w:start w:val="1"/>
+      <w:numFmt w:val="lowerLetter"/>
+      <w:lvlText w:val="%2."/>
+      <w:lvlJc w:val="left"/>
+      <w:pPr>
+        <w:tabs>
+          <w:tab w:val="num" w:pos="2148"/>
+        </w:tabs>
+        <w:ind w:left="2148" w:hanging="360"/>
+      </w:pPr>
+    </w:lvl>
+    <w:lvl w:ilvl="2" w:tplc="0416001B" w:tentative="1">
+      <w:start w:val="1"/>
+      <w:numFmt w:val="lowerRoman"/>
+      <w:lvlText w:val="%3."/>
+      <w:lvlJc w:val="right"/>
+      <w:pPr>
+        <w:tabs>
+          <w:tab w:val="num" w:pos="2868"/>
+        </w:tabs>
+        <w:ind w:left="2868" w:hanging="180"/>
+      </w:pPr>
+    </w:lvl>
+    <w:lvl w:ilvl="3" w:tplc="0416000F" w:tentative="1">
+      <w:start w:val="1"/>
+      <w:numFmt w:val="decimal"/>
+      <w:lvlText w:val="%4."/>
+      <w:lvlJc w:val="left"/>
+      <w:pPr>
+        <w:tabs>
+          <w:tab w:val="num" w:pos="3588"/>
+        </w:tabs>
+        <w:ind w:left="3588" w:hanging="360"/>
+      </w:pPr>
+    </w:lvl>
+    <w:lvl w:ilvl="4" w:tplc="04160019" w:tentative="1">
+      <w:start w:val="1"/>
+      <w:numFmt w:val="lowerLetter"/>
+      <w:lvlText w:val="%5."/>
+      <w:lvlJc w:val="left"/>
+      <w:pPr>
+        <w:tabs>
+          <w:tab w:val="num" w:pos="4308"/>
+        </w:tabs>
+        <w:ind w:left="4308" w:hanging="360"/>
+      </w:pPr>
+    </w:lvl>
+    <w:lvl w:ilvl="5" w:tplc="0416001B" w:tentative="1">
+      <w:start w:val="1"/>
+      <w:numFmt w:val="lowerRoman"/>
+      <w:lvlText w:val="%6."/>
+      <w:lvlJc w:val="right"/>
+      <w:pPr>
+        <w:tabs>
+          <w:tab w:val="num" w:pos="5028"/>
+        </w:tabs>
+        <w:ind w:left="5028" w:hanging="180"/>
+      </w:pPr>
+    </w:lvl>
+    <w:lvl w:ilvl="6" w:tplc="0416000F" w:tentative="1">
+      <w:start w:val="1"/>
+      <w:numFmt w:val="decimal"/>
+      <w:lvlText w:val="%7."/>
+      <w:lvlJc w:val="left"/>
+      <w:pPr>
+        <w:tabs>
+          <w:tab w:val="num" w:pos="5748"/>
+        </w:tabs>
+        <w:ind w:left="5748" w:hanging="360"/>
+      </w:pPr>
+    </w:lvl>
+    <w:lvl w:ilvl="7" w:tplc="04160019" w:tentative="1">
+      <w:start w:val="1"/>
+      <w:numFmt w:val="lowerLetter"/>
+      <w:lvlText w:val="%8."/>
+      <w:lvlJc w:val="left"/>
+      <w:pPr>
+        <w:tabs>
+          <w:tab w:val="num" w:pos="6468"/>
+        </w:tabs>
+        <w:ind w:left="6468" w:hanging="360"/>
+      </w:pPr>
+    </w:lvl>
+    <w:lvl w:ilvl="8" w:tplc="0416001B" w:tentative="1">
+      <w:start w:val="1"/>
+      <w:numFmt w:val="lowerRoman"/>
+      <w:lvlText w:val="%9."/>
+      <w:lvlJc w:val="right"/>
+      <w:pPr>
+        <w:tabs>
+          <w:tab w:val="num" w:pos="7188"/>
+        </w:tabs>
+        <w:ind w:left="7188" w:hanging="180"/>
+      </w:pPr>
+    </w:lvl>
+  </w:abstractNum>
+  <w:abstractNum w:abstractNumId="16">
     <w:nsid w:val="5ED72295"/>
     <w:multiLevelType w:val="hybridMultilevel"/>
     <w:tmpl w:val="5C28D4EA"/>
@@ -3789,7 +4467,123 @@
       </w:pPr>
     </w:lvl>
   </w:abstractNum>
-  <w:abstractNum w:abstractNumId="15">
+  <w:abstractNum w:abstractNumId="17">
+    <w:nsid w:val="5EFB0156"/>
+    <w:multiLevelType w:val="hybridMultilevel"/>
+    <w:tmpl w:val="3918AEEC"/>
+    <w:lvl w:ilvl="0" w:tplc="A664E4B0">
+      <w:start w:val="1"/>
+      <w:numFmt w:val="decimal"/>
+      <w:lvlText w:val="%1."/>
+      <w:lvlJc w:val="left"/>
+      <w:pPr>
+        <w:tabs>
+          <w:tab w:val="num" w:pos="1068"/>
+        </w:tabs>
+        <w:ind w:left="1068" w:hanging="360"/>
+      </w:pPr>
+      <w:rPr>
+        <w:rFonts w:hint="default"/>
+      </w:rPr>
+    </w:lvl>
+    <w:lvl w:ilvl="1" w:tplc="04160019" w:tentative="1">
+      <w:start w:val="1"/>
+      <w:numFmt w:val="lowerLetter"/>
+      <w:lvlText w:val="%2."/>
+      <w:lvlJc w:val="left"/>
+      <w:pPr>
+        <w:tabs>
+          <w:tab w:val="num" w:pos="2148"/>
+        </w:tabs>
+        <w:ind w:left="2148" w:hanging="360"/>
+      </w:pPr>
+    </w:lvl>
+    <w:lvl w:ilvl="2" w:tplc="0416001B" w:tentative="1">
+      <w:start w:val="1"/>
+      <w:numFmt w:val="lowerRoman"/>
+      <w:lvlText w:val="%3."/>
+      <w:lvlJc w:val="right"/>
+      <w:pPr>
+        <w:tabs>
+          <w:tab w:val="num" w:pos="2868"/>
+        </w:tabs>
+        <w:ind w:left="2868" w:hanging="180"/>
+      </w:pPr>
+    </w:lvl>
+    <w:lvl w:ilvl="3" w:tplc="0416000F" w:tentative="1">
+      <w:start w:val="1"/>
+      <w:numFmt w:val="decimal"/>
+      <w:lvlText w:val="%4."/>
+      <w:lvlJc w:val="left"/>
+      <w:pPr>
+        <w:tabs>
+          <w:tab w:val="num" w:pos="3588"/>
+        </w:tabs>
+        <w:ind w:left="3588" w:hanging="360"/>
+      </w:pPr>
+    </w:lvl>
+    <w:lvl w:ilvl="4" w:tplc="04160019" w:tentative="1">
+      <w:start w:val="1"/>
+      <w:numFmt w:val="lowerLetter"/>
+      <w:lvlText w:val="%5."/>
+      <w:lvlJc w:val="left"/>
+      <w:pPr>
+        <w:tabs>
+          <w:tab w:val="num" w:pos="4308"/>
+        </w:tabs>
+        <w:ind w:left="4308" w:hanging="360"/>
+      </w:pPr>
+    </w:lvl>
+    <w:lvl w:ilvl="5" w:tplc="0416001B" w:tentative="1">
+      <w:start w:val="1"/>
+      <w:numFmt w:val="lowerRoman"/>
+      <w:lvlText w:val="%6."/>
+      <w:lvlJc w:val="right"/>
+      <w:pPr>
+        <w:tabs>
+          <w:tab w:val="num" w:pos="5028"/>
+        </w:tabs>
+        <w:ind w:left="5028" w:hanging="180"/>
+      </w:pPr>
+    </w:lvl>
+    <w:lvl w:ilvl="6" w:tplc="0416000F" w:tentative="1">
+      <w:start w:val="1"/>
+      <w:numFmt w:val="decimal"/>
+      <w:lvlText w:val="%7."/>
+      <w:lvlJc w:val="left"/>
+      <w:pPr>
+        <w:tabs>
+          <w:tab w:val="num" w:pos="5748"/>
+        </w:tabs>
+        <w:ind w:left="5748" w:hanging="360"/>
+      </w:pPr>
+    </w:lvl>
+    <w:lvl w:ilvl="7" w:tplc="04160019" w:tentative="1">
+      <w:start w:val="1"/>
+      <w:numFmt w:val="lowerLetter"/>
+      <w:lvlText w:val="%8."/>
+      <w:lvlJc w:val="left"/>
+      <w:pPr>
+        <w:tabs>
+          <w:tab w:val="num" w:pos="6468"/>
+        </w:tabs>
+        <w:ind w:left="6468" w:hanging="360"/>
+      </w:pPr>
+    </w:lvl>
+    <w:lvl w:ilvl="8" w:tplc="0416001B" w:tentative="1">
+      <w:start w:val="1"/>
+      <w:numFmt w:val="lowerRoman"/>
+      <w:lvlText w:val="%9."/>
+      <w:lvlJc w:val="right"/>
+      <w:pPr>
+        <w:tabs>
+          <w:tab w:val="num" w:pos="7188"/>
+        </w:tabs>
+        <w:ind w:left="7188" w:hanging="180"/>
+      </w:pPr>
+    </w:lvl>
+  </w:abstractNum>
+  <w:abstractNum w:abstractNumId="18">
     <w:nsid w:val="61442CD6"/>
     <w:multiLevelType w:val="hybridMultilevel"/>
     <w:tmpl w:val="988CBF16"/>
@@ -3902,7 +4696,7 @@
       </w:pPr>
     </w:lvl>
   </w:abstractNum>
-  <w:abstractNum w:abstractNumId="16">
+  <w:abstractNum w:abstractNumId="19">
     <w:nsid w:val="679B7D64"/>
     <w:multiLevelType w:val="hybridMultilevel"/>
     <w:tmpl w:val="C1E89636"/>
@@ -4015,7 +4809,7 @@
       </w:pPr>
     </w:lvl>
   </w:abstractNum>
-  <w:abstractNum w:abstractNumId="17">
+  <w:abstractNum w:abstractNumId="20">
     <w:nsid w:val="75BD2C86"/>
     <w:multiLevelType w:val="hybridMultilevel"/>
     <w:tmpl w:val="DBE6A54C"/>
@@ -4129,7 +4923,7 @@
     </w:lvl>
   </w:abstractNum>
   <w:num w:numId="1">
-    <w:abstractNumId w:val="9"/>
+    <w:abstractNumId w:val="10"/>
   </w:num>
   <w:num w:numId="2">
     <w:abstractNumId w:val="2"/>
@@ -4138,16 +4932,16 @@
     <w:abstractNumId w:val="3"/>
   </w:num>
   <w:num w:numId="4">
-    <w:abstractNumId w:val="14"/>
+    <w:abstractNumId w:val="16"/>
   </w:num>
   <w:num w:numId="5">
-    <w:abstractNumId w:val="15"/>
+    <w:abstractNumId w:val="18"/>
   </w:num>
   <w:num w:numId="6">
-    <w:abstractNumId w:val="11"/>
+    <w:abstractNumId w:val="12"/>
   </w:num>
   <w:num w:numId="7">
-    <w:abstractNumId w:val="16"/>
+    <w:abstractNumId w:val="19"/>
   </w:num>
   <w:num w:numId="8">
     <w:abstractNumId w:val="6"/>
@@ -4156,31 +4950,31 @@
     <w:abstractNumId w:val="0"/>
   </w:num>
   <w:num w:numId="10">
-    <w:abstractNumId w:val="7"/>
+    <w:abstractNumId w:val="8"/>
   </w:num>
   <w:num w:numId="11">
-    <w:abstractNumId w:val="8"/>
+    <w:abstractNumId w:val="9"/>
   </w:num>
   <w:num w:numId="12">
-    <w:abstractNumId w:val="17"/>
+    <w:abstractNumId w:val="20"/>
   </w:num>
   <w:num w:numId="13">
     <w:abstractNumId w:val="4"/>
   </w:num>
   <w:num w:numId="14">
-    <w:abstractNumId w:val="12"/>
+    <w:abstractNumId w:val="13"/>
   </w:num>
   <w:num w:numId="15">
     <w:abstractNumId w:val="1"/>
   </w:num>
   <w:num w:numId="16">
-    <w:abstractNumId w:val="13"/>
+    <w:abstractNumId w:val="14"/>
   </w:num>
   <w:num w:numId="17">
     <w:abstractNumId w:val="5"/>
   </w:num>
   <w:num w:numId="18">
-    <w:abstractNumId w:val="10"/>
+    <w:abstractNumId w:val="11"/>
   </w:num>
   <w:num w:numId="19">
     <w:abstractNumId w:val="2"/>
@@ -4211,6 +5005,15 @@
     <w:lvlOverride w:ilvl="8">
       <w:startOverride w:val="1"/>
     </w:lvlOverride>
+  </w:num>
+  <w:num w:numId="20">
+    <w:abstractNumId w:val="15"/>
+  </w:num>
+  <w:num w:numId="21">
+    <w:abstractNumId w:val="17"/>
+  </w:num>
+  <w:num w:numId="22">
+    <w:abstractNumId w:val="7"/>
   </w:num>
 </w:numbering>
 </file>
@@ -4424,6 +5227,7 @@
     <w:name w:val="Cabeçalho Char"/>
     <w:basedOn w:val="Fontepargpadro"/>
     <w:link w:val="Cabealho"/>
+    <w:uiPriority w:val="99"/>
     <w:rsid w:val="009E649F"/>
   </w:style>
   <w:style w:type="paragraph" w:styleId="Rodap">

</xml_diff>

<commit_message>
Alteração do protótipo e ator do caso de uso 19. Alteração do protótipo do caso de uso 19 na pasta arquivos.
</commit_message>
<xml_diff>
--- a/4.3 Caso de Uso - UC-19 Editar receita.docx
+++ b/4.3 Caso de Uso - UC-19 Editar receita.docx
@@ -250,13 +250,12 @@
               <w:pStyle w:val="Cabealho"/>
               <w:numPr>
                 <w:ilvl w:val="0"/>
-                <w:numId w:val="14"/>
+                <w:numId w:val="24"/>
               </w:numPr>
-              <w:ind w:left="360"/>
-              <w:rPr>
-                <w:rFonts w:ascii="Arial" w:hAnsi="Arial" w:cs="Arial"/>
-                <w:b/>
-                <w:bCs/>
+              <w:rPr>
+                <w:rFonts w:ascii="Tahoma" w:hAnsi="Tahoma" w:cs="Tahoma"/>
+                <w:sz w:val="20"/>
+                <w:szCs w:val="20"/>
               </w:rPr>
             </w:pPr>
             <w:r>
@@ -265,15 +264,7 @@
                 <w:sz w:val="20"/>
                 <w:szCs w:val="20"/>
               </w:rPr>
-              <w:t>Gerente</w:t>
-            </w:r>
-            <w:r>
-              <w:rPr>
-                <w:rFonts w:ascii="Tahoma" w:hAnsi="Tahoma" w:cs="Tahoma"/>
-                <w:sz w:val="20"/>
-                <w:szCs w:val="20"/>
-              </w:rPr>
-              <w:t>, Gestor</w:t>
+              <w:t>UC-18 Consultar receita.</w:t>
             </w:r>
           </w:p>
           <w:p>
@@ -364,7 +355,10 @@
           <w:p>
             <w:pPr>
               <w:pStyle w:val="Cabealho"/>
-              <w:ind w:left="360"/>
+              <w:numPr>
+                <w:ilvl w:val="0"/>
+                <w:numId w:val="24"/>
+              </w:numPr>
               <w:rPr>
                 <w:rFonts w:ascii="Tahoma" w:hAnsi="Tahoma" w:cs="Tahoma"/>
                 <w:sz w:val="20"/>
@@ -377,8 +371,10 @@
                 <w:sz w:val="20"/>
                 <w:szCs w:val="20"/>
               </w:rPr>
-              <w:t>UC-18 Consultar receita.</w:t>
-            </w:r>
+              <w:t>Não se aplica.</w:t>
+            </w:r>
+            <w:bookmarkStart w:id="0" w:name="_GoBack"/>
+            <w:bookmarkEnd w:id="0"/>
           </w:p>
           <w:p>
             <w:pPr>
@@ -2014,8 +2010,6 @@
               </w:rPr>
               <w:t xml:space="preserve">DE </w:t>
             </w:r>
-            <w:bookmarkStart w:id="0" w:name="_GoBack"/>
-            <w:bookmarkEnd w:id="0"/>
             <w:r>
               <w:rPr>
                 <w:rFonts w:ascii="Arial" w:hAnsi="Arial" w:cs="Arial"/>
@@ -2063,9 +2057,9 @@
               </w:rPr>
               <w:drawing>
                 <wp:inline distT="0" distB="0" distL="0" distR="0">
-                  <wp:extent cx="5760085" cy="4556125"/>
-                  <wp:effectExtent l="19050" t="0" r="0" b="0"/>
-                  <wp:docPr id="1" name="Imagem 0" descr="UC-19 Protótipo 1.png"/>
+                  <wp:extent cx="5760085" cy="4055110"/>
+                  <wp:effectExtent l="0" t="0" r="0" b="0"/>
+                  <wp:docPr id="2" name="Imagem 2"/>
                   <wp:cNvGraphicFramePr>
                     <a:graphicFrameLocks xmlns:a="http://schemas.openxmlformats.org/drawingml/2006/main" noChangeAspect="1"/>
                   </wp:cNvGraphicFramePr>
@@ -2077,7 +2071,13 @@
                           <pic:cNvPicPr/>
                         </pic:nvPicPr>
                         <pic:blipFill>
-                          <a:blip r:embed="rId8"/>
+                          <a:blip r:embed="rId8">
+                            <a:extLst>
+                              <a:ext uri="{28A0092B-C50C-407E-A947-70E740481C1C}">
+                                <a14:useLocalDpi xmlns:a14="http://schemas.microsoft.com/office/drawing/2010/main" val="0"/>
+                              </a:ext>
+                            </a:extLst>
+                          </a:blip>
                           <a:stretch>
                             <a:fillRect/>
                           </a:stretch>
@@ -2085,7 +2085,7 @@
                         <pic:spPr>
                           <a:xfrm>
                             <a:off x="0" y="0"/>
-                            <a:ext cx="5760085" cy="4556125"/>
+                            <a:ext cx="5760085" cy="4055110"/>
                           </a:xfrm>
                           <a:prstGeom prst="rect">
                             <a:avLst/>
@@ -2835,6 +2835,119 @@
     </w:lvl>
   </w:abstractNum>
   <w:abstractNum w:abstractNumId="2">
+    <w:nsid w:val="0BFC7CC3"/>
+    <w:multiLevelType w:val="hybridMultilevel"/>
+    <w:tmpl w:val="207480EE"/>
+    <w:lvl w:ilvl="0" w:tplc="04160001">
+      <w:start w:val="1"/>
+      <w:numFmt w:val="bullet"/>
+      <w:lvlText w:val=""/>
+      <w:lvlJc w:val="left"/>
+      <w:pPr>
+        <w:ind w:left="1080" w:hanging="360"/>
+      </w:pPr>
+      <w:rPr>
+        <w:rFonts w:ascii="Symbol" w:hAnsi="Symbol" w:hint="default"/>
+      </w:rPr>
+    </w:lvl>
+    <w:lvl w:ilvl="1" w:tplc="04160003" w:tentative="1">
+      <w:start w:val="1"/>
+      <w:numFmt w:val="bullet"/>
+      <w:lvlText w:val="o"/>
+      <w:lvlJc w:val="left"/>
+      <w:pPr>
+        <w:ind w:left="1800" w:hanging="360"/>
+      </w:pPr>
+      <w:rPr>
+        <w:rFonts w:ascii="Courier New" w:hAnsi="Courier New" w:cs="Courier New" w:hint="default"/>
+      </w:rPr>
+    </w:lvl>
+    <w:lvl w:ilvl="2" w:tplc="04160005" w:tentative="1">
+      <w:start w:val="1"/>
+      <w:numFmt w:val="bullet"/>
+      <w:lvlText w:val=""/>
+      <w:lvlJc w:val="left"/>
+      <w:pPr>
+        <w:ind w:left="2520" w:hanging="360"/>
+      </w:pPr>
+      <w:rPr>
+        <w:rFonts w:ascii="Wingdings" w:hAnsi="Wingdings" w:hint="default"/>
+      </w:rPr>
+    </w:lvl>
+    <w:lvl w:ilvl="3" w:tplc="04160001" w:tentative="1">
+      <w:start w:val="1"/>
+      <w:numFmt w:val="bullet"/>
+      <w:lvlText w:val=""/>
+      <w:lvlJc w:val="left"/>
+      <w:pPr>
+        <w:ind w:left="3240" w:hanging="360"/>
+      </w:pPr>
+      <w:rPr>
+        <w:rFonts w:ascii="Symbol" w:hAnsi="Symbol" w:hint="default"/>
+      </w:rPr>
+    </w:lvl>
+    <w:lvl w:ilvl="4" w:tplc="04160003" w:tentative="1">
+      <w:start w:val="1"/>
+      <w:numFmt w:val="bullet"/>
+      <w:lvlText w:val="o"/>
+      <w:lvlJc w:val="left"/>
+      <w:pPr>
+        <w:ind w:left="3960" w:hanging="360"/>
+      </w:pPr>
+      <w:rPr>
+        <w:rFonts w:ascii="Courier New" w:hAnsi="Courier New" w:cs="Courier New" w:hint="default"/>
+      </w:rPr>
+    </w:lvl>
+    <w:lvl w:ilvl="5" w:tplc="04160005" w:tentative="1">
+      <w:start w:val="1"/>
+      <w:numFmt w:val="bullet"/>
+      <w:lvlText w:val=""/>
+      <w:lvlJc w:val="left"/>
+      <w:pPr>
+        <w:ind w:left="4680" w:hanging="360"/>
+      </w:pPr>
+      <w:rPr>
+        <w:rFonts w:ascii="Wingdings" w:hAnsi="Wingdings" w:hint="default"/>
+      </w:rPr>
+    </w:lvl>
+    <w:lvl w:ilvl="6" w:tplc="04160001" w:tentative="1">
+      <w:start w:val="1"/>
+      <w:numFmt w:val="bullet"/>
+      <w:lvlText w:val=""/>
+      <w:lvlJc w:val="left"/>
+      <w:pPr>
+        <w:ind w:left="5400" w:hanging="360"/>
+      </w:pPr>
+      <w:rPr>
+        <w:rFonts w:ascii="Symbol" w:hAnsi="Symbol" w:hint="default"/>
+      </w:rPr>
+    </w:lvl>
+    <w:lvl w:ilvl="7" w:tplc="04160003" w:tentative="1">
+      <w:start w:val="1"/>
+      <w:numFmt w:val="bullet"/>
+      <w:lvlText w:val="o"/>
+      <w:lvlJc w:val="left"/>
+      <w:pPr>
+        <w:ind w:left="6120" w:hanging="360"/>
+      </w:pPr>
+      <w:rPr>
+        <w:rFonts w:ascii="Courier New" w:hAnsi="Courier New" w:cs="Courier New" w:hint="default"/>
+      </w:rPr>
+    </w:lvl>
+    <w:lvl w:ilvl="8" w:tplc="04160005" w:tentative="1">
+      <w:start w:val="1"/>
+      <w:numFmt w:val="bullet"/>
+      <w:lvlText w:val=""/>
+      <w:lvlJc w:val="left"/>
+      <w:pPr>
+        <w:ind w:left="6840" w:hanging="360"/>
+      </w:pPr>
+      <w:rPr>
+        <w:rFonts w:ascii="Wingdings" w:hAnsi="Wingdings" w:hint="default"/>
+      </w:rPr>
+    </w:lvl>
+  </w:abstractNum>
+  <w:abstractNum w:abstractNumId="3">
     <w:nsid w:val="0E41051B"/>
     <w:multiLevelType w:val="multilevel"/>
     <w:tmpl w:val="1112541C"/>
@@ -2947,7 +3060,7 @@
       </w:pPr>
     </w:lvl>
   </w:abstractNum>
-  <w:abstractNum w:abstractNumId="3">
+  <w:abstractNum w:abstractNumId="4">
     <w:nsid w:val="11017400"/>
     <w:multiLevelType w:val="hybridMultilevel"/>
     <w:tmpl w:val="C16CD8A4"/>
@@ -3063,7 +3176,7 @@
       </w:pPr>
     </w:lvl>
   </w:abstractNum>
-  <w:abstractNum w:abstractNumId="4">
+  <w:abstractNum w:abstractNumId="5">
     <w:nsid w:val="131E2230"/>
     <w:multiLevelType w:val="hybridMultilevel"/>
     <w:tmpl w:val="68C2400A"/>
@@ -3176,7 +3289,7 @@
       </w:pPr>
     </w:lvl>
   </w:abstractNum>
-  <w:abstractNum w:abstractNumId="5">
+  <w:abstractNum w:abstractNumId="6">
     <w:nsid w:val="15081779"/>
     <w:multiLevelType w:val="multilevel"/>
     <w:tmpl w:val="690688C6"/>
@@ -3289,7 +3402,7 @@
       </w:rPr>
     </w:lvl>
   </w:abstractNum>
-  <w:abstractNum w:abstractNumId="6">
+  <w:abstractNum w:abstractNumId="7">
     <w:nsid w:val="22070EF0"/>
     <w:multiLevelType w:val="hybridMultilevel"/>
     <w:tmpl w:val="57E42760"/>
@@ -3402,7 +3515,7 @@
       </w:pPr>
     </w:lvl>
   </w:abstractNum>
-  <w:abstractNum w:abstractNumId="7">
+  <w:abstractNum w:abstractNumId="8">
     <w:nsid w:val="29845ACD"/>
     <w:multiLevelType w:val="hybridMultilevel"/>
     <w:tmpl w:val="3918AEEC"/>
@@ -3518,7 +3631,7 @@
       </w:pPr>
     </w:lvl>
   </w:abstractNum>
-  <w:abstractNum w:abstractNumId="8">
+  <w:abstractNum w:abstractNumId="9">
     <w:nsid w:val="30403BD8"/>
     <w:multiLevelType w:val="hybridMultilevel"/>
     <w:tmpl w:val="2FE242CE"/>
@@ -3631,7 +3744,7 @@
       </w:pPr>
     </w:lvl>
   </w:abstractNum>
-  <w:abstractNum w:abstractNumId="9">
+  <w:abstractNum w:abstractNumId="10">
     <w:nsid w:val="30416D8A"/>
     <w:multiLevelType w:val="hybridMultilevel"/>
     <w:tmpl w:val="17BCCE04"/>
@@ -3744,7 +3857,7 @@
       </w:pPr>
     </w:lvl>
   </w:abstractNum>
-  <w:abstractNum w:abstractNumId="10">
+  <w:abstractNum w:abstractNumId="11">
     <w:nsid w:val="30FE4DD4"/>
     <w:multiLevelType w:val="multilevel"/>
     <w:tmpl w:val="87B25294"/>
@@ -3885,7 +3998,7 @@
       </w:rPr>
     </w:lvl>
   </w:abstractNum>
-  <w:abstractNum w:abstractNumId="11">
+  <w:abstractNum w:abstractNumId="12">
     <w:nsid w:val="325D5A96"/>
     <w:multiLevelType w:val="hybridMultilevel"/>
     <w:tmpl w:val="C16CD8A4"/>
@@ -4001,7 +4114,7 @@
       </w:pPr>
     </w:lvl>
   </w:abstractNum>
-  <w:abstractNum w:abstractNumId="12">
+  <w:abstractNum w:abstractNumId="13">
     <w:nsid w:val="34224413"/>
     <w:multiLevelType w:val="hybridMultilevel"/>
     <w:tmpl w:val="0A78113E"/>
@@ -4114,7 +4227,7 @@
       </w:pPr>
     </w:lvl>
   </w:abstractNum>
-  <w:abstractNum w:abstractNumId="13">
+  <w:abstractNum w:abstractNumId="14">
     <w:nsid w:val="593A6171"/>
     <w:multiLevelType w:val="hybridMultilevel"/>
     <w:tmpl w:val="0706E332"/>
@@ -4227,7 +4340,7 @@
       </w:rPr>
     </w:lvl>
   </w:abstractNum>
-  <w:abstractNum w:abstractNumId="14">
+  <w:abstractNum w:abstractNumId="15">
     <w:nsid w:val="5B10346E"/>
     <w:multiLevelType w:val="hybridMultilevel"/>
     <w:tmpl w:val="3918AEEC"/>
@@ -4343,7 +4456,7 @@
       </w:pPr>
     </w:lvl>
   </w:abstractNum>
-  <w:abstractNum w:abstractNumId="15">
+  <w:abstractNum w:abstractNumId="16">
     <w:nsid w:val="5DD1655D"/>
     <w:multiLevelType w:val="hybridMultilevel"/>
     <w:tmpl w:val="3918AEEC"/>
@@ -4459,7 +4572,7 @@
       </w:pPr>
     </w:lvl>
   </w:abstractNum>
-  <w:abstractNum w:abstractNumId="16">
+  <w:abstractNum w:abstractNumId="17">
     <w:nsid w:val="5ED72295"/>
     <w:multiLevelType w:val="hybridMultilevel"/>
     <w:tmpl w:val="5C28D4EA"/>
@@ -4572,7 +4685,7 @@
       </w:pPr>
     </w:lvl>
   </w:abstractNum>
-  <w:abstractNum w:abstractNumId="17">
+  <w:abstractNum w:abstractNumId="18">
     <w:nsid w:val="5EFB0156"/>
     <w:multiLevelType w:val="hybridMultilevel"/>
     <w:tmpl w:val="3918AEEC"/>
@@ -4688,7 +4801,7 @@
       </w:pPr>
     </w:lvl>
   </w:abstractNum>
-  <w:abstractNum w:abstractNumId="18">
+  <w:abstractNum w:abstractNumId="19">
     <w:nsid w:val="61442CD6"/>
     <w:multiLevelType w:val="hybridMultilevel"/>
     <w:tmpl w:val="988CBF16"/>
@@ -4801,7 +4914,7 @@
       </w:pPr>
     </w:lvl>
   </w:abstractNum>
-  <w:abstractNum w:abstractNumId="19">
+  <w:abstractNum w:abstractNumId="20">
     <w:nsid w:val="679B7D64"/>
     <w:multiLevelType w:val="hybridMultilevel"/>
     <w:tmpl w:val="C1E89636"/>
@@ -4914,7 +5027,7 @@
       </w:pPr>
     </w:lvl>
   </w:abstractNum>
-  <w:abstractNum w:abstractNumId="20">
+  <w:abstractNum w:abstractNumId="21">
     <w:nsid w:val="75BD2C86"/>
     <w:multiLevelType w:val="hybridMultilevel"/>
     <w:tmpl w:val="DBE6A54C"/>
@@ -5027,62 +5140,175 @@
       </w:pPr>
     </w:lvl>
   </w:abstractNum>
+  <w:abstractNum w:abstractNumId="22">
+    <w:nsid w:val="79EB0BA3"/>
+    <w:multiLevelType w:val="hybridMultilevel"/>
+    <w:tmpl w:val="536604DA"/>
+    <w:lvl w:ilvl="0" w:tplc="04160001">
+      <w:start w:val="1"/>
+      <w:numFmt w:val="bullet"/>
+      <w:lvlText w:val=""/>
+      <w:lvlJc w:val="left"/>
+      <w:pPr>
+        <w:ind w:left="720" w:hanging="360"/>
+      </w:pPr>
+      <w:rPr>
+        <w:rFonts w:ascii="Symbol" w:hAnsi="Symbol" w:hint="default"/>
+      </w:rPr>
+    </w:lvl>
+    <w:lvl w:ilvl="1" w:tplc="04160003" w:tentative="1">
+      <w:start w:val="1"/>
+      <w:numFmt w:val="bullet"/>
+      <w:lvlText w:val="o"/>
+      <w:lvlJc w:val="left"/>
+      <w:pPr>
+        <w:ind w:left="1440" w:hanging="360"/>
+      </w:pPr>
+      <w:rPr>
+        <w:rFonts w:ascii="Courier New" w:hAnsi="Courier New" w:cs="Courier New" w:hint="default"/>
+      </w:rPr>
+    </w:lvl>
+    <w:lvl w:ilvl="2" w:tplc="04160005" w:tentative="1">
+      <w:start w:val="1"/>
+      <w:numFmt w:val="bullet"/>
+      <w:lvlText w:val=""/>
+      <w:lvlJc w:val="left"/>
+      <w:pPr>
+        <w:ind w:left="2160" w:hanging="360"/>
+      </w:pPr>
+      <w:rPr>
+        <w:rFonts w:ascii="Wingdings" w:hAnsi="Wingdings" w:hint="default"/>
+      </w:rPr>
+    </w:lvl>
+    <w:lvl w:ilvl="3" w:tplc="04160001" w:tentative="1">
+      <w:start w:val="1"/>
+      <w:numFmt w:val="bullet"/>
+      <w:lvlText w:val=""/>
+      <w:lvlJc w:val="left"/>
+      <w:pPr>
+        <w:ind w:left="2880" w:hanging="360"/>
+      </w:pPr>
+      <w:rPr>
+        <w:rFonts w:ascii="Symbol" w:hAnsi="Symbol" w:hint="default"/>
+      </w:rPr>
+    </w:lvl>
+    <w:lvl w:ilvl="4" w:tplc="04160003" w:tentative="1">
+      <w:start w:val="1"/>
+      <w:numFmt w:val="bullet"/>
+      <w:lvlText w:val="o"/>
+      <w:lvlJc w:val="left"/>
+      <w:pPr>
+        <w:ind w:left="3600" w:hanging="360"/>
+      </w:pPr>
+      <w:rPr>
+        <w:rFonts w:ascii="Courier New" w:hAnsi="Courier New" w:cs="Courier New" w:hint="default"/>
+      </w:rPr>
+    </w:lvl>
+    <w:lvl w:ilvl="5" w:tplc="04160005" w:tentative="1">
+      <w:start w:val="1"/>
+      <w:numFmt w:val="bullet"/>
+      <w:lvlText w:val=""/>
+      <w:lvlJc w:val="left"/>
+      <w:pPr>
+        <w:ind w:left="4320" w:hanging="360"/>
+      </w:pPr>
+      <w:rPr>
+        <w:rFonts w:ascii="Wingdings" w:hAnsi="Wingdings" w:hint="default"/>
+      </w:rPr>
+    </w:lvl>
+    <w:lvl w:ilvl="6" w:tplc="04160001" w:tentative="1">
+      <w:start w:val="1"/>
+      <w:numFmt w:val="bullet"/>
+      <w:lvlText w:val=""/>
+      <w:lvlJc w:val="left"/>
+      <w:pPr>
+        <w:ind w:left="5040" w:hanging="360"/>
+      </w:pPr>
+      <w:rPr>
+        <w:rFonts w:ascii="Symbol" w:hAnsi="Symbol" w:hint="default"/>
+      </w:rPr>
+    </w:lvl>
+    <w:lvl w:ilvl="7" w:tplc="04160003" w:tentative="1">
+      <w:start w:val="1"/>
+      <w:numFmt w:val="bullet"/>
+      <w:lvlText w:val="o"/>
+      <w:lvlJc w:val="left"/>
+      <w:pPr>
+        <w:ind w:left="5760" w:hanging="360"/>
+      </w:pPr>
+      <w:rPr>
+        <w:rFonts w:ascii="Courier New" w:hAnsi="Courier New" w:cs="Courier New" w:hint="default"/>
+      </w:rPr>
+    </w:lvl>
+    <w:lvl w:ilvl="8" w:tplc="04160005" w:tentative="1">
+      <w:start w:val="1"/>
+      <w:numFmt w:val="bullet"/>
+      <w:lvlText w:val=""/>
+      <w:lvlJc w:val="left"/>
+      <w:pPr>
+        <w:ind w:left="6480" w:hanging="360"/>
+      </w:pPr>
+      <w:rPr>
+        <w:rFonts w:ascii="Wingdings" w:hAnsi="Wingdings" w:hint="default"/>
+      </w:rPr>
+    </w:lvl>
+  </w:abstractNum>
   <w:num w:numId="1">
-    <w:abstractNumId w:val="10"/>
+    <w:abstractNumId w:val="11"/>
   </w:num>
   <w:num w:numId="2">
-    <w:abstractNumId w:val="2"/>
+    <w:abstractNumId w:val="3"/>
   </w:num>
   <w:num w:numId="3">
-    <w:abstractNumId w:val="3"/>
+    <w:abstractNumId w:val="4"/>
   </w:num>
   <w:num w:numId="4">
-    <w:abstractNumId w:val="16"/>
+    <w:abstractNumId w:val="17"/>
   </w:num>
   <w:num w:numId="5">
-    <w:abstractNumId w:val="18"/>
+    <w:abstractNumId w:val="19"/>
   </w:num>
   <w:num w:numId="6">
-    <w:abstractNumId w:val="12"/>
+    <w:abstractNumId w:val="13"/>
   </w:num>
   <w:num w:numId="7">
-    <w:abstractNumId w:val="19"/>
+    <w:abstractNumId w:val="20"/>
   </w:num>
   <w:num w:numId="8">
-    <w:abstractNumId w:val="6"/>
+    <w:abstractNumId w:val="7"/>
   </w:num>
   <w:num w:numId="9">
     <w:abstractNumId w:val="0"/>
   </w:num>
   <w:num w:numId="10">
-    <w:abstractNumId w:val="8"/>
+    <w:abstractNumId w:val="9"/>
   </w:num>
   <w:num w:numId="11">
-    <w:abstractNumId w:val="9"/>
+    <w:abstractNumId w:val="10"/>
   </w:num>
   <w:num w:numId="12">
-    <w:abstractNumId w:val="20"/>
+    <w:abstractNumId w:val="21"/>
   </w:num>
   <w:num w:numId="13">
-    <w:abstractNumId w:val="4"/>
+    <w:abstractNumId w:val="5"/>
   </w:num>
   <w:num w:numId="14">
-    <w:abstractNumId w:val="13"/>
+    <w:abstractNumId w:val="14"/>
   </w:num>
   <w:num w:numId="15">
     <w:abstractNumId w:val="1"/>
   </w:num>
   <w:num w:numId="16">
-    <w:abstractNumId w:val="14"/>
+    <w:abstractNumId w:val="15"/>
   </w:num>
   <w:num w:numId="17">
-    <w:abstractNumId w:val="5"/>
+    <w:abstractNumId w:val="6"/>
   </w:num>
   <w:num w:numId="18">
-    <w:abstractNumId w:val="11"/>
+    <w:abstractNumId w:val="12"/>
   </w:num>
   <w:num w:numId="19">
-    <w:abstractNumId w:val="2"/>
+    <w:abstractNumId w:val="3"/>
     <w:lvlOverride w:ilvl="0">
       <w:startOverride w:val="1"/>
     </w:lvlOverride>
@@ -5112,13 +5338,19 @@
     </w:lvlOverride>
   </w:num>
   <w:num w:numId="20">
-    <w:abstractNumId w:val="15"/>
+    <w:abstractNumId w:val="16"/>
   </w:num>
   <w:num w:numId="21">
-    <w:abstractNumId w:val="17"/>
+    <w:abstractNumId w:val="18"/>
   </w:num>
   <w:num w:numId="22">
-    <w:abstractNumId w:val="7"/>
+    <w:abstractNumId w:val="8"/>
+  </w:num>
+  <w:num w:numId="23">
+    <w:abstractNumId w:val="2"/>
+  </w:num>
+  <w:num w:numId="24">
+    <w:abstractNumId w:val="22"/>
   </w:num>
 </w:numbering>
 </file>

</xml_diff>